<commit_message>
Resume updates. Almost done?
</commit_message>
<xml_diff>
--- a/ResumeExperimentation.docx
+++ b/ResumeExperimentation.docx
@@ -352,19 +352,17 @@
               </w:rPr>
               <w:t xml:space="preserve"> </w:t>
             </w:r>
-            <w:proofErr w:type="gramStart"/>
-            <w:r>
-              <w:rPr>
-                <w:rFonts w:ascii="PT Sans" w:hAnsi="PT Sans"/>
-              </w:rPr>
-              <w:t>Touch(</w:t>
-            </w:r>
-            <w:proofErr w:type="gramEnd"/>
-            <w:r>
-              <w:rPr>
-                <w:rFonts w:ascii="PT Sans" w:hAnsi="PT Sans"/>
-              </w:rPr>
-              <w:t>gestures), embedded, Web Applications</w:t>
+            <w:r>
+              <w:rPr>
+                <w:rFonts w:ascii="PT Sans" w:hAnsi="PT Sans"/>
+              </w:rPr>
+              <w:t>Touch (gestures), embedded</w:t>
+            </w:r>
+            <w:r>
+              <w:rPr>
+                <w:rFonts w:ascii="PT Sans" w:hAnsi="PT Sans"/>
+              </w:rPr>
+              <w:t xml:space="preserve"> Web Applications</w:t>
             </w:r>
           </w:p>
           <w:p>
@@ -3113,7 +3111,16 @@
                 <w:sz w:val="18"/>
                 <w:szCs w:val="18"/>
               </w:rPr>
-              <w:t>Increased efficiency by using algorithms to prune the (</w:t>
+              <w:t xml:space="preserve">Increased efficiency by using algorithms to prune the </w:t>
+            </w:r>
+            <w:r>
+              <w:rPr>
+                <w:rFonts w:ascii="PT Sans" w:hAnsi="PT Sans"/>
+                <w:sz w:val="18"/>
+                <w:szCs w:val="18"/>
+              </w:rPr>
+              <w:lastRenderedPageBreak/>
+              <w:t>(</w:t>
             </w:r>
             <w:proofErr w:type="spellStart"/>
             <w:r>
@@ -3179,6 +3186,7 @@
                 <w:sz w:val="20"/>
                 <w:szCs w:val="20"/>
               </w:rPr>
+              <w:lastRenderedPageBreak/>
               <w:t>OpenGL, C++, Objective-C, OS X, Genetic Algorithms, Reinforcement Learning</w:t>
             </w:r>
           </w:p>
@@ -4236,7 +4244,23 @@
                 <w:sz w:val="18"/>
                 <w:szCs w:val="18"/>
               </w:rPr>
-              <w:t xml:space="preserve">: 90 </w:t>
+              <w:t xml:space="preserve">: </w:t>
+            </w:r>
+            <w:r>
+              <w:rPr>
+                <w:rFonts w:ascii="PT Sans" w:hAnsi="PT Sans"/>
+                <w:sz w:val="18"/>
+                <w:szCs w:val="18"/>
+              </w:rPr>
+              <w:t>~</w:t>
+            </w:r>
+            <w:r>
+              <w:rPr>
+                <w:rFonts w:ascii="PT Sans" w:hAnsi="PT Sans"/>
+                <w:sz w:val="18"/>
+                <w:szCs w:val="18"/>
+              </w:rPr>
+              <w:t xml:space="preserve">90 </w:t>
             </w:r>
             <w:proofErr w:type="gramStart"/>
             <w:r>
@@ -4510,7 +4534,7 @@
     </w:tbl>
     <w:p>
       <w:pPr>
-        <w:ind w:left="-851"/>
+        <w:spacing w:after="0"/>
         <w:rPr>
           <w:rFonts w:ascii="PT Sans" w:hAnsi="PT Sans"/>
         </w:rPr>
@@ -4718,15 +4742,15 @@
               <w:ind w:left="317"/>
               <w:rPr>
                 <w:rFonts w:ascii="PT Sans" w:eastAsia="Times New Roman" w:hAnsi="PT Sans" w:cs="Microsoft Sans Serif"/>
-                <w:sz w:val="20"/>
-                <w:szCs w:val="20"/>
+                <w:sz w:val="18"/>
+                <w:szCs w:val="18"/>
               </w:rPr>
             </w:pPr>
             <w:r>
               <w:rPr>
                 <w:rFonts w:ascii="PT Sans" w:eastAsia="Times New Roman" w:hAnsi="PT Sans" w:cs="Microsoft Sans Serif"/>
-                <w:sz w:val="20"/>
-                <w:szCs w:val="20"/>
+                <w:sz w:val="18"/>
+                <w:szCs w:val="18"/>
               </w:rPr>
               <w:t xml:space="preserve">Dean’s </w:t>
             </w:r>
@@ -4734,8 +4758,8 @@
             <w:r>
               <w:rPr>
                 <w:rFonts w:ascii="PT Sans" w:eastAsia="Times New Roman" w:hAnsi="PT Sans" w:cs="Microsoft Sans Serif"/>
-                <w:sz w:val="20"/>
-                <w:szCs w:val="20"/>
+                <w:sz w:val="18"/>
+                <w:szCs w:val="18"/>
               </w:rPr>
               <w:t>Honour</w:t>
             </w:r>
@@ -4743,18 +4767,10 @@
             <w:r>
               <w:rPr>
                 <w:rFonts w:ascii="PT Sans" w:eastAsia="Times New Roman" w:hAnsi="PT Sans" w:cs="Microsoft Sans Serif"/>
-                <w:sz w:val="20"/>
-                <w:szCs w:val="20"/>
-              </w:rPr>
-              <w:t xml:space="preserve"> List</w:t>
-            </w:r>
-            <w:r>
-              <w:rPr>
-                <w:rFonts w:ascii="PT Sans" w:eastAsia="Times New Roman" w:hAnsi="PT Sans" w:cs="Microsoft Sans Serif"/>
-                <w:sz w:val="20"/>
-                <w:szCs w:val="20"/>
-              </w:rPr>
-              <w:t xml:space="preserve"> (2010-2012) </w:t>
+                <w:sz w:val="18"/>
+                <w:szCs w:val="18"/>
+              </w:rPr>
+              <w:t xml:space="preserve"> List (2010-2012) </w:t>
             </w:r>
           </w:p>
           <w:p>
@@ -4767,25 +4783,17 @@
               <w:ind w:left="317"/>
               <w:rPr>
                 <w:rFonts w:ascii="PT Sans" w:eastAsia="Times New Roman" w:hAnsi="PT Sans" w:cs="Microsoft Sans Serif"/>
-                <w:sz w:val="20"/>
-                <w:szCs w:val="20"/>
+                <w:sz w:val="18"/>
+                <w:szCs w:val="18"/>
               </w:rPr>
             </w:pPr>
             <w:r>
               <w:rPr>
                 <w:rFonts w:ascii="PT Sans" w:eastAsia="Times New Roman" w:hAnsi="PT Sans" w:cs="Microsoft Sans Serif"/>
-                <w:sz w:val="20"/>
-                <w:szCs w:val="20"/>
-              </w:rPr>
-              <w:t>President’s Scholarship of Distinction</w:t>
-            </w:r>
-            <w:r>
-              <w:rPr>
-                <w:rFonts w:ascii="PT Sans" w:eastAsia="Times New Roman" w:hAnsi="PT Sans" w:cs="Microsoft Sans Serif"/>
-                <w:sz w:val="20"/>
-                <w:szCs w:val="20"/>
-              </w:rPr>
-              <w:t xml:space="preserve"> (2009)</w:t>
+                <w:sz w:val="18"/>
+                <w:szCs w:val="18"/>
+              </w:rPr>
+              <w:t>President’s Scholarship of Distinction (2009)</w:t>
             </w:r>
           </w:p>
           <w:p>
@@ -4798,23 +4806,23 @@
               <w:ind w:left="317"/>
               <w:rPr>
                 <w:rFonts w:ascii="PT Sans" w:eastAsia="Times New Roman" w:hAnsi="PT Sans" w:cs="Microsoft Sans Serif"/>
-                <w:sz w:val="20"/>
-                <w:szCs w:val="20"/>
+                <w:sz w:val="18"/>
+                <w:szCs w:val="18"/>
               </w:rPr>
             </w:pPr>
             <w:r>
               <w:rPr>
                 <w:rFonts w:ascii="PT Sans" w:eastAsia="Times New Roman" w:hAnsi="PT Sans" w:cs="Microsoft Sans Serif"/>
-                <w:sz w:val="20"/>
-                <w:szCs w:val="20"/>
+                <w:sz w:val="18"/>
+                <w:szCs w:val="18"/>
               </w:rPr>
               <w:t>3</w:t>
             </w:r>
             <w:r>
               <w:rPr>
                 <w:rFonts w:ascii="PT Sans" w:eastAsia="Times New Roman" w:hAnsi="PT Sans" w:cs="Microsoft Sans Serif"/>
-                <w:sz w:val="20"/>
-                <w:szCs w:val="20"/>
+                <w:sz w:val="18"/>
+                <w:szCs w:val="18"/>
                 <w:vertAlign w:val="superscript"/>
               </w:rPr>
               <w:t>rd</w:t>
@@ -4822,18 +4830,10 @@
             <w:r>
               <w:rPr>
                 <w:rFonts w:ascii="PT Sans" w:eastAsia="Times New Roman" w:hAnsi="PT Sans" w:cs="Microsoft Sans Serif"/>
-                <w:sz w:val="20"/>
-                <w:szCs w:val="20"/>
-              </w:rPr>
-              <w:t xml:space="preserve"> Place WEC Jr. Design </w:t>
-            </w:r>
-            <w:r>
-              <w:rPr>
-                <w:rFonts w:ascii="PT Sans" w:eastAsia="Times New Roman" w:hAnsi="PT Sans" w:cs="Microsoft Sans Serif"/>
-                <w:sz w:val="20"/>
-                <w:szCs w:val="20"/>
-              </w:rPr>
-              <w:t>Competition (2009)</w:t>
+                <w:sz w:val="18"/>
+                <w:szCs w:val="18"/>
+              </w:rPr>
+              <w:t xml:space="preserve"> Place WEC Jr. Design Competition (2009)</w:t>
             </w:r>
           </w:p>
           <w:p>
@@ -4853,18 +4853,10 @@
             <w:r>
               <w:rPr>
                 <w:rFonts w:ascii="PT Sans" w:eastAsia="Times New Roman" w:hAnsi="PT Sans" w:cs="Microsoft Sans Serif"/>
-                <w:sz w:val="20"/>
-                <w:szCs w:val="20"/>
-              </w:rPr>
-              <w:t>First Year Mentor and Orientation Week Leader</w:t>
-            </w:r>
-            <w:r>
-              <w:rPr>
-                <w:rFonts w:ascii="PT Sans" w:eastAsia="Times New Roman" w:hAnsi="PT Sans" w:cs="Microsoft Sans Serif"/>
-                <w:sz w:val="20"/>
-                <w:szCs w:val="20"/>
-              </w:rPr>
-              <w:t xml:space="preserve"> (2010)</w:t>
+                <w:sz w:val="18"/>
+                <w:szCs w:val="18"/>
+              </w:rPr>
+              <w:t>First Year Mentor and Orientation Week Leader (2010)</w:t>
             </w:r>
           </w:p>
         </w:tc>
@@ -5004,7 +4996,8 @@
     </w:p>
     <w:p>
       <w:pPr>
-        <w:ind w:left="-993"/>
+        <w:spacing w:after="0"/>
+        <w:ind w:left="-992"/>
         <w:rPr>
           <w:rFonts w:ascii="PT Sans" w:hAnsi="PT Sans"/>
           <w:b/>
@@ -5185,17 +5178,90 @@
               <w:ind w:left="317"/>
               <w:rPr>
                 <w:rFonts w:ascii="PT Sans" w:eastAsia="Times New Roman" w:hAnsi="PT Sans" w:cs="Microsoft Sans Serif"/>
-                <w:sz w:val="20"/>
-                <w:szCs w:val="20"/>
+                <w:sz w:val="18"/>
+                <w:szCs w:val="18"/>
               </w:rPr>
             </w:pPr>
             <w:r>
               <w:rPr>
                 <w:rFonts w:ascii="PT Sans" w:eastAsia="Times New Roman" w:hAnsi="PT Sans" w:cs="Microsoft Sans Serif"/>
-                <w:sz w:val="20"/>
-                <w:szCs w:val="20"/>
-              </w:rPr>
-              <w:t xml:space="preserve">This applies to life, education, and work. There is always something that can be improved, some flaw. My goal is to always be working to better myself, or my product at work. </w:t>
+                <w:sz w:val="18"/>
+                <w:szCs w:val="18"/>
+              </w:rPr>
+              <w:t>This applies to life, education, and work. There is always something that can be improved, some flaw</w:t>
+            </w:r>
+            <w:r>
+              <w:rPr>
+                <w:rFonts w:ascii="PT Sans" w:eastAsia="Times New Roman" w:hAnsi="PT Sans" w:cs="Microsoft Sans Serif"/>
+                <w:sz w:val="18"/>
+                <w:szCs w:val="18"/>
+              </w:rPr>
+              <w:t xml:space="preserve">, </w:t>
+            </w:r>
+            <w:proofErr w:type="gramStart"/>
+            <w:r>
+              <w:rPr>
+                <w:rFonts w:ascii="PT Sans" w:eastAsia="Times New Roman" w:hAnsi="PT Sans" w:cs="Microsoft Sans Serif"/>
+                <w:sz w:val="18"/>
+                <w:szCs w:val="18"/>
+              </w:rPr>
+              <w:t>some</w:t>
+            </w:r>
+            <w:proofErr w:type="gramEnd"/>
+            <w:r>
+              <w:rPr>
+                <w:rFonts w:ascii="PT Sans" w:eastAsia="Times New Roman" w:hAnsi="PT Sans" w:cs="Microsoft Sans Serif"/>
+                <w:sz w:val="18"/>
+                <w:szCs w:val="18"/>
+              </w:rPr>
+              <w:t xml:space="preserve"> room for improvement</w:t>
+            </w:r>
+            <w:r>
+              <w:rPr>
+                <w:rFonts w:ascii="PT Sans" w:eastAsia="Times New Roman" w:hAnsi="PT Sans" w:cs="Microsoft Sans Serif"/>
+                <w:sz w:val="18"/>
+                <w:szCs w:val="18"/>
+              </w:rPr>
+              <w:t xml:space="preserve">. My goal is to always be working to better myself, </w:t>
+            </w:r>
+            <w:r>
+              <w:rPr>
+                <w:rFonts w:ascii="PT Sans" w:eastAsia="Times New Roman" w:hAnsi="PT Sans" w:cs="Microsoft Sans Serif"/>
+                <w:sz w:val="18"/>
+                <w:szCs w:val="18"/>
+              </w:rPr>
+              <w:t>and my</w:t>
+            </w:r>
+            <w:r>
+              <w:rPr>
+                <w:rFonts w:ascii="PT Sans" w:eastAsia="Times New Roman" w:hAnsi="PT Sans" w:cs="Microsoft Sans Serif"/>
+                <w:sz w:val="18"/>
+                <w:szCs w:val="18"/>
+              </w:rPr>
+              <w:t xml:space="preserve"> work. </w:t>
+            </w:r>
+          </w:p>
+          <w:p>
+            <w:pPr>
+              <w:pStyle w:val="ListParagraph"/>
+              <w:numPr>
+                <w:ilvl w:val="0"/>
+                <w:numId w:val="16"/>
+              </w:numPr>
+              <w:ind w:left="317"/>
+              <w:rPr>
+                <w:rFonts w:ascii="PT Sans" w:eastAsia="Times New Roman" w:hAnsi="PT Sans" w:cs="Microsoft Sans Serif"/>
+                <w:sz w:val="18"/>
+                <w:szCs w:val="18"/>
+              </w:rPr>
+            </w:pPr>
+            <w:r>
+              <w:rPr>
+                <w:rFonts w:ascii="PT Sans" w:eastAsia="Times New Roman" w:hAnsi="PT Sans" w:cs="Microsoft Sans Serif"/>
+                <w:sz w:val="18"/>
+                <w:szCs w:val="18"/>
+              </w:rPr>
+              <w:t xml:space="preserve">There is always more to be done. It is just a matter of identifying, prioritizing, and achieving. </w:t>
             </w:r>
           </w:p>
         </w:tc>
@@ -5235,7 +5301,7 @@
                 <w:sz w:val="28"/>
                 <w:szCs w:val="28"/>
               </w:rPr>
-              <w:t>Ambitious Goals</w:t>
+              <w:t>Ambition</w:t>
             </w:r>
           </w:p>
         </w:tc>
@@ -5300,8 +5366,26 @@
                 <w:szCs w:val="20"/>
               </w:rPr>
             </w:pPr>
-            <w:bookmarkStart w:id="0" w:name="_GoBack"/>
-            <w:bookmarkEnd w:id="0"/>
+            <w:r>
+              <w:rPr>
+                <w:rFonts w:ascii="PT Sans" w:hAnsi="PT Sans"/>
+                <w:sz w:val="18"/>
+                <w:szCs w:val="18"/>
+              </w:rPr>
+              <w:t>Setting lofty goals forces us to work harder, subconsciously and consciously.</w:t>
+            </w:r>
+          </w:p>
+          <w:p>
+            <w:pPr>
+              <w:pStyle w:val="ListParagraph"/>
+              <w:ind w:left="317"/>
+              <w:rPr>
+                <w:rFonts w:ascii="PT Sans" w:hAnsi="PT Sans"/>
+                <w:b/>
+                <w:sz w:val="20"/>
+                <w:szCs w:val="20"/>
+              </w:rPr>
+            </w:pPr>
           </w:p>
         </w:tc>
         <w:tc>
@@ -5317,17 +5401,267 @@
           </w:p>
         </w:tc>
       </w:tr>
+      <w:tr>
+        <w:tc>
+          <w:tcPr>
+            <w:tcW w:w="2978" w:type="dxa"/>
+          </w:tcPr>
+          <w:p>
+            <w:pPr>
+              <w:rPr>
+                <w:rFonts w:ascii="PT Sans" w:hAnsi="PT Sans"/>
+                <w:b/>
+                <w:color w:val="0000FF"/>
+                <w:sz w:val="28"/>
+                <w:szCs w:val="28"/>
+              </w:rPr>
+            </w:pPr>
+            <w:r>
+              <w:rPr>
+                <w:rFonts w:ascii="PT Sans" w:hAnsi="PT Sans"/>
+                <w:b/>
+                <w:color w:val="0000FF"/>
+                <w:sz w:val="28"/>
+                <w:szCs w:val="28"/>
+              </w:rPr>
+              <w:t>Timely Results</w:t>
+            </w:r>
+          </w:p>
+        </w:tc>
+        <w:tc>
+          <w:tcPr>
+            <w:tcW w:w="8230" w:type="dxa"/>
+          </w:tcPr>
+          <w:p>
+            <w:pPr>
+              <w:pStyle w:val="ListParagraph"/>
+              <w:numPr>
+                <w:ilvl w:val="0"/>
+                <w:numId w:val="15"/>
+              </w:numPr>
+              <w:ind w:left="317"/>
+              <w:rPr>
+                <w:rFonts w:ascii="PT Sans" w:hAnsi="PT Sans"/>
+                <w:sz w:val="18"/>
+                <w:szCs w:val="18"/>
+              </w:rPr>
+            </w:pPr>
+            <w:r>
+              <w:rPr>
+                <w:rFonts w:ascii="PT Sans" w:hAnsi="PT Sans"/>
+                <w:sz w:val="18"/>
+                <w:szCs w:val="18"/>
+              </w:rPr>
+              <w:t>Ultimately, the most important part of any job is achieving results in a timely manner.</w:t>
+            </w:r>
+          </w:p>
+          <w:p>
+            <w:pPr>
+              <w:pStyle w:val="ListParagraph"/>
+              <w:numPr>
+                <w:ilvl w:val="0"/>
+                <w:numId w:val="15"/>
+              </w:numPr>
+              <w:ind w:left="317"/>
+              <w:rPr>
+                <w:rFonts w:ascii="PT Sans" w:hAnsi="PT Sans"/>
+                <w:sz w:val="18"/>
+                <w:szCs w:val="18"/>
+              </w:rPr>
+            </w:pPr>
+            <w:r>
+              <w:rPr>
+                <w:rFonts w:ascii="PT Sans" w:hAnsi="PT Sans"/>
+                <w:sz w:val="18"/>
+                <w:szCs w:val="18"/>
+              </w:rPr>
+              <w:t xml:space="preserve">I pride myself on my work ethic and my ability to learn quickly. </w:t>
+            </w:r>
+          </w:p>
+          <w:p>
+            <w:pPr>
+              <w:pStyle w:val="ListParagraph"/>
+              <w:ind w:left="317"/>
+              <w:rPr>
+                <w:rFonts w:ascii="PT Sans" w:hAnsi="PT Sans"/>
+                <w:sz w:val="18"/>
+                <w:szCs w:val="18"/>
+              </w:rPr>
+            </w:pPr>
+          </w:p>
+        </w:tc>
+        <w:tc>
+          <w:tcPr>
+            <w:tcW w:w="274" w:type="dxa"/>
+          </w:tcPr>
+          <w:p>
+            <w:pPr>
+              <w:rPr>
+                <w:rFonts w:ascii="PT Sans" w:hAnsi="PT Sans"/>
+              </w:rPr>
+            </w:pPr>
+          </w:p>
+        </w:tc>
+      </w:tr>
+      <w:tr>
+        <w:tc>
+          <w:tcPr>
+            <w:tcW w:w="2978" w:type="dxa"/>
+          </w:tcPr>
+          <w:p>
+            <w:pPr>
+              <w:rPr>
+                <w:rFonts w:ascii="PT Sans" w:hAnsi="PT Sans"/>
+                <w:b/>
+                <w:color w:val="0000FF"/>
+                <w:sz w:val="28"/>
+                <w:szCs w:val="28"/>
+              </w:rPr>
+            </w:pPr>
+            <w:r>
+              <w:rPr>
+                <w:rFonts w:ascii="PT Sans" w:hAnsi="PT Sans"/>
+                <w:b/>
+                <w:color w:val="0000FF"/>
+                <w:sz w:val="28"/>
+                <w:szCs w:val="28"/>
+              </w:rPr>
+              <w:lastRenderedPageBreak/>
+              <w:t xml:space="preserve">End to end </w:t>
+            </w:r>
+            <w:r>
+              <w:rPr>
+                <w:rFonts w:ascii="PT Sans" w:hAnsi="PT Sans"/>
+                <w:b/>
+                <w:color w:val="0000FF"/>
+                <w:sz w:val="28"/>
+                <w:szCs w:val="28"/>
+              </w:rPr>
+              <w:t>R</w:t>
+            </w:r>
+            <w:r>
+              <w:rPr>
+                <w:rFonts w:ascii="PT Sans" w:hAnsi="PT Sans"/>
+                <w:b/>
+                <w:color w:val="0000FF"/>
+                <w:sz w:val="28"/>
+                <w:szCs w:val="28"/>
+              </w:rPr>
+              <w:t>esults</w:t>
+            </w:r>
+          </w:p>
+        </w:tc>
+        <w:tc>
+          <w:tcPr>
+            <w:tcW w:w="8230" w:type="dxa"/>
+          </w:tcPr>
+          <w:p>
+            <w:pPr>
+              <w:pStyle w:val="ListParagraph"/>
+              <w:numPr>
+                <w:ilvl w:val="0"/>
+                <w:numId w:val="15"/>
+              </w:numPr>
+              <w:ind w:left="317"/>
+              <w:rPr>
+                <w:rFonts w:ascii="PT Sans" w:hAnsi="PT Sans"/>
+                <w:sz w:val="18"/>
+                <w:szCs w:val="18"/>
+              </w:rPr>
+            </w:pPr>
+            <w:r>
+              <w:rPr>
+                <w:rFonts w:ascii="PT Sans" w:hAnsi="PT Sans"/>
+                <w:sz w:val="18"/>
+                <w:szCs w:val="18"/>
+              </w:rPr>
+              <w:t xml:space="preserve">A solution should aim </w:t>
+            </w:r>
+            <w:r>
+              <w:rPr>
+                <w:rFonts w:ascii="PT Sans" w:hAnsi="PT Sans"/>
+                <w:sz w:val="18"/>
+                <w:szCs w:val="18"/>
+              </w:rPr>
+              <w:t xml:space="preserve">not </w:t>
+            </w:r>
+            <w:r>
+              <w:rPr>
+                <w:rFonts w:ascii="PT Sans" w:hAnsi="PT Sans"/>
+                <w:sz w:val="18"/>
+                <w:szCs w:val="18"/>
+              </w:rPr>
+              <w:t xml:space="preserve">to just solve </w:t>
+            </w:r>
+            <w:r>
+              <w:rPr>
+                <w:rFonts w:ascii="PT Sans" w:hAnsi="PT Sans"/>
+                <w:sz w:val="18"/>
+                <w:szCs w:val="18"/>
+              </w:rPr>
+              <w:t>a</w:t>
+            </w:r>
+            <w:r>
+              <w:rPr>
+                <w:rFonts w:ascii="PT Sans" w:hAnsi="PT Sans"/>
+                <w:sz w:val="18"/>
+                <w:szCs w:val="18"/>
+              </w:rPr>
+              <w:t xml:space="preserve"> task at hand, but to solve the unknown tasks of the future.</w:t>
+            </w:r>
+          </w:p>
+          <w:p>
+            <w:pPr>
+              <w:pStyle w:val="ListParagraph"/>
+              <w:numPr>
+                <w:ilvl w:val="0"/>
+                <w:numId w:val="15"/>
+              </w:numPr>
+              <w:ind w:left="317"/>
+              <w:rPr>
+                <w:rFonts w:ascii="PT Sans" w:hAnsi="PT Sans"/>
+                <w:sz w:val="18"/>
+                <w:szCs w:val="18"/>
+              </w:rPr>
+            </w:pPr>
+            <w:r>
+              <w:rPr>
+                <w:rFonts w:ascii="PT Sans" w:hAnsi="PT Sans"/>
+                <w:sz w:val="18"/>
+                <w:szCs w:val="18"/>
+              </w:rPr>
+              <w:t xml:space="preserve">A solution should be extensible, flexible, and adaptable. </w:t>
+            </w:r>
+          </w:p>
+        </w:tc>
+        <w:tc>
+          <w:tcPr>
+            <w:tcW w:w="274" w:type="dxa"/>
+          </w:tcPr>
+          <w:p>
+            <w:pPr>
+              <w:rPr>
+                <w:rFonts w:ascii="PT Sans" w:hAnsi="PT Sans"/>
+              </w:rPr>
+            </w:pPr>
+          </w:p>
+        </w:tc>
+      </w:tr>
     </w:tbl>
     <w:p>
       <w:pPr>
-        <w:ind w:left="-993"/>
         <w:rPr>
           <w:rFonts w:ascii="PT Sans" w:hAnsi="PT Sans"/>
         </w:rPr>
       </w:pPr>
     </w:p>
     <w:sectPr>
-      <w:headerReference w:type="default" r:id="rId9"/>
+      <w:headerReference w:type="even" r:id="rId9"/>
+      <w:headerReference w:type="default" r:id="rId10"/>
+      <w:footerReference w:type="even" r:id="rId11"/>
+      <w:footerReference w:type="default" r:id="rId12"/>
+      <w:headerReference w:type="first" r:id="rId13"/>
+      <w:footerReference w:type="first" r:id="rId14"/>
       <w:pgSz w:w="12240" w:h="15840"/>
       <w:pgMar w:top="284" w:right="1440" w:bottom="426" w:left="1440" w:header="294" w:footer="720" w:gutter="0"/>
       <w:cols w:space="720"/>
@@ -5362,6 +5696,36 @@
 </w:endnotes>
 </file>
 
+<file path=word/footer1.xml><?xml version="1.0" encoding="utf-8"?>
+<w:ftr xmlns:wpc="http://schemas.microsoft.com/office/word/2010/wordprocessingCanvas" xmlns:mo="http://schemas.microsoft.com/office/mac/office/2008/main" xmlns:mc="http://schemas.openxmlformats.org/markup-compatibility/2006" xmlns:mv="urn:schemas-microsoft-com:mac:vml" xmlns:o="urn:schemas-microsoft-com:office:office" xmlns:r="http://schemas.openxmlformats.org/officeDocument/2006/relationships" xmlns:m="http://schemas.openxmlformats.org/officeDocument/2006/math" xmlns:v="urn:schemas-microsoft-com:vml" xmlns:wp14="http://schemas.microsoft.com/office/word/2010/wordprocessingDrawing" xmlns:wp="http://schemas.openxmlformats.org/drawingml/2006/wordprocessingDrawing" xmlns:w10="urn:schemas-microsoft-com:office:word" xmlns:w="http://schemas.openxmlformats.org/wordprocessingml/2006/main" xmlns:w14="http://schemas.microsoft.com/office/word/2010/wordml" xmlns:wpg="http://schemas.microsoft.com/office/word/2010/wordprocessingGroup" xmlns:wpi="http://schemas.microsoft.com/office/word/2010/wordprocessingInk" xmlns:wne="http://schemas.microsoft.com/office/word/2006/wordml" xmlns:wps="http://schemas.microsoft.com/office/word/2010/wordprocessingShape" mc:Ignorable="w14 wp14">
+  <w:p>
+    <w:pPr>
+      <w:pStyle w:val="Footer"/>
+    </w:pPr>
+  </w:p>
+</w:ftr>
+</file>
+
+<file path=word/footer2.xml><?xml version="1.0" encoding="utf-8"?>
+<w:ftr xmlns:wpc="http://schemas.microsoft.com/office/word/2010/wordprocessingCanvas" xmlns:mo="http://schemas.microsoft.com/office/mac/office/2008/main" xmlns:mc="http://schemas.openxmlformats.org/markup-compatibility/2006" xmlns:mv="urn:schemas-microsoft-com:mac:vml" xmlns:o="urn:schemas-microsoft-com:office:office" xmlns:r="http://schemas.openxmlformats.org/officeDocument/2006/relationships" xmlns:m="http://schemas.openxmlformats.org/officeDocument/2006/math" xmlns:v="urn:schemas-microsoft-com:vml" xmlns:wp14="http://schemas.microsoft.com/office/word/2010/wordprocessingDrawing" xmlns:wp="http://schemas.openxmlformats.org/drawingml/2006/wordprocessingDrawing" xmlns:w10="urn:schemas-microsoft-com:office:word" xmlns:w="http://schemas.openxmlformats.org/wordprocessingml/2006/main" xmlns:w14="http://schemas.microsoft.com/office/word/2010/wordml" xmlns:wpg="http://schemas.microsoft.com/office/word/2010/wordprocessingGroup" xmlns:wpi="http://schemas.microsoft.com/office/word/2010/wordprocessingInk" xmlns:wne="http://schemas.microsoft.com/office/word/2006/wordml" xmlns:wps="http://schemas.microsoft.com/office/word/2010/wordprocessingShape" mc:Ignorable="w14 wp14">
+  <w:p>
+    <w:pPr>
+      <w:pStyle w:val="Footer"/>
+    </w:pPr>
+  </w:p>
+</w:ftr>
+</file>
+
+<file path=word/footer3.xml><?xml version="1.0" encoding="utf-8"?>
+<w:ftr xmlns:wpc="http://schemas.microsoft.com/office/word/2010/wordprocessingCanvas" xmlns:mo="http://schemas.microsoft.com/office/mac/office/2008/main" xmlns:mc="http://schemas.openxmlformats.org/markup-compatibility/2006" xmlns:mv="urn:schemas-microsoft-com:mac:vml" xmlns:o="urn:schemas-microsoft-com:office:office" xmlns:r="http://schemas.openxmlformats.org/officeDocument/2006/relationships" xmlns:m="http://schemas.openxmlformats.org/officeDocument/2006/math" xmlns:v="urn:schemas-microsoft-com:vml" xmlns:wp14="http://schemas.microsoft.com/office/word/2010/wordprocessingDrawing" xmlns:wp="http://schemas.openxmlformats.org/drawingml/2006/wordprocessingDrawing" xmlns:w10="urn:schemas-microsoft-com:office:word" xmlns:w="http://schemas.openxmlformats.org/wordprocessingml/2006/main" xmlns:w14="http://schemas.microsoft.com/office/word/2010/wordml" xmlns:wpg="http://schemas.microsoft.com/office/word/2010/wordprocessingGroup" xmlns:wpi="http://schemas.microsoft.com/office/word/2010/wordprocessingInk" xmlns:wne="http://schemas.microsoft.com/office/word/2006/wordml" xmlns:wps="http://schemas.microsoft.com/office/word/2010/wordprocessingShape" mc:Ignorable="w14 wp14">
+  <w:p>
+    <w:pPr>
+      <w:pStyle w:val="Footer"/>
+    </w:pPr>
+  </w:p>
+</w:ftr>
+</file>
+
 <file path=word/footnotes.xml><?xml version="1.0" encoding="utf-8"?>
 <w:footnotes xmlns:wpc="http://schemas.microsoft.com/office/word/2010/wordprocessingCanvas" xmlns:mo="http://schemas.microsoft.com/office/mac/office/2008/main" xmlns:mc="http://schemas.openxmlformats.org/markup-compatibility/2006" xmlns:mv="urn:schemas-microsoft-com:mac:vml" xmlns:o="urn:schemas-microsoft-com:office:office" xmlns:r="http://schemas.openxmlformats.org/officeDocument/2006/relationships" xmlns:m="http://schemas.openxmlformats.org/officeDocument/2006/math" xmlns:v="urn:schemas-microsoft-com:vml" xmlns:wp14="http://schemas.microsoft.com/office/word/2010/wordprocessingDrawing" xmlns:wp="http://schemas.openxmlformats.org/drawingml/2006/wordprocessingDrawing" xmlns:w10="urn:schemas-microsoft-com:office:word" xmlns:w="http://schemas.openxmlformats.org/wordprocessingml/2006/main" xmlns:w14="http://schemas.microsoft.com/office/word/2010/wordml" xmlns:wpg="http://schemas.microsoft.com/office/word/2010/wordprocessingGroup" xmlns:wpi="http://schemas.microsoft.com/office/word/2010/wordprocessingInk" xmlns:wne="http://schemas.microsoft.com/office/word/2006/wordml" xmlns:wps="http://schemas.microsoft.com/office/word/2010/wordprocessingShape" mc:Ignorable="w14 wp14">
   <w:footnote w:type="separator" w:id="-1">
@@ -5389,16 +5753,26 @@
 
 <file path=word/header1.xml><?xml version="1.0" encoding="utf-8"?>
 <w:hdr xmlns:wpc="http://schemas.microsoft.com/office/word/2010/wordprocessingCanvas" xmlns:mo="http://schemas.microsoft.com/office/mac/office/2008/main" xmlns:mc="http://schemas.openxmlformats.org/markup-compatibility/2006" xmlns:mv="urn:schemas-microsoft-com:mac:vml" xmlns:o="urn:schemas-microsoft-com:office:office" xmlns:r="http://schemas.openxmlformats.org/officeDocument/2006/relationships" xmlns:m="http://schemas.openxmlformats.org/officeDocument/2006/math" xmlns:v="urn:schemas-microsoft-com:vml" xmlns:wp14="http://schemas.microsoft.com/office/word/2010/wordprocessingDrawing" xmlns:wp="http://schemas.openxmlformats.org/drawingml/2006/wordprocessingDrawing" xmlns:w10="urn:schemas-microsoft-com:office:word" xmlns:w="http://schemas.openxmlformats.org/wordprocessingml/2006/main" xmlns:w14="http://schemas.microsoft.com/office/word/2010/wordml" xmlns:wpg="http://schemas.microsoft.com/office/word/2010/wordprocessingGroup" xmlns:wpi="http://schemas.microsoft.com/office/word/2010/wordprocessingInk" xmlns:wne="http://schemas.microsoft.com/office/word/2006/wordml" xmlns:wps="http://schemas.microsoft.com/office/word/2010/wordprocessingShape" mc:Ignorable="w14 wp14">
+  <w:p>
+    <w:pPr>
+      <w:pStyle w:val="Header"/>
+    </w:pPr>
+  </w:p>
+</w:hdr>
+</file>
+
+<file path=word/header2.xml><?xml version="1.0" encoding="utf-8"?>
+<w:hdr xmlns:wpc="http://schemas.microsoft.com/office/word/2010/wordprocessingCanvas" xmlns:mo="http://schemas.microsoft.com/office/mac/office/2008/main" xmlns:mc="http://schemas.openxmlformats.org/markup-compatibility/2006" xmlns:mv="urn:schemas-microsoft-com:mac:vml" xmlns:o="urn:schemas-microsoft-com:office:office" xmlns:r="http://schemas.openxmlformats.org/officeDocument/2006/relationships" xmlns:m="http://schemas.openxmlformats.org/officeDocument/2006/math" xmlns:v="urn:schemas-microsoft-com:vml" xmlns:wp14="http://schemas.microsoft.com/office/word/2010/wordprocessingDrawing" xmlns:wp="http://schemas.openxmlformats.org/drawingml/2006/wordprocessingDrawing" xmlns:w10="urn:schemas-microsoft-com:office:word" xmlns:w="http://schemas.openxmlformats.org/wordprocessingml/2006/main" xmlns:w14="http://schemas.microsoft.com/office/word/2010/wordml" xmlns:wpg="http://schemas.microsoft.com/office/word/2010/wordprocessingGroup" xmlns:wpi="http://schemas.microsoft.com/office/word/2010/wordprocessingInk" xmlns:wne="http://schemas.microsoft.com/office/word/2006/wordml" xmlns:wps="http://schemas.microsoft.com/office/word/2010/wordprocessingShape" mc:Ignorable="w14 wp14">
   <w:tbl>
     <w:tblPr>
       <w:tblStyle w:val="TableGrid"/>
       <w:tblW w:w="11591" w:type="dxa"/>
       <w:tblInd w:w="-993" w:type="dxa"/>
       <w:tblBorders>
-        <w:top w:val="none" w:sz="0" w:space="0" w:color="auto"/>
-        <w:left w:val="none" w:sz="0" w:space="0" w:color="auto"/>
-        <w:bottom w:val="none" w:sz="0" w:space="0" w:color="auto"/>
-        <w:right w:val="none" w:sz="0" w:space="0" w:color="auto"/>
+        <w:top w:val="single" w:sz="4" w:space="0" w:color="0000FF"/>
+        <w:left w:val="single" w:sz="4" w:space="0" w:color="0000FF"/>
+        <w:bottom w:val="single" w:sz="4" w:space="0" w:color="0000FF"/>
+        <w:right w:val="single" w:sz="4" w:space="0" w:color="0000FF"/>
         <w:insideH w:val="none" w:sz="0" w:space="0" w:color="auto"/>
         <w:insideV w:val="none" w:sz="0" w:space="0" w:color="auto"/>
       </w:tblBorders>
@@ -5469,7 +5843,17 @@
               <w:sz w:val="32"/>
               <w:szCs w:val="32"/>
             </w:rPr>
-            <w:t xml:space="preserve"> year Mechatronics Engineering Major Computer Science, Pure Math Minors</w:t>
+            <w:t xml:space="preserve"> year Mechatronics Engineering Major Computer Science, Pu</w:t>
+          </w:r>
+          <w:bookmarkStart w:id="0" w:name="_GoBack"/>
+          <w:bookmarkEnd w:id="0"/>
+          <w:r>
+            <w:rPr>
+              <w:rFonts w:ascii="PT Sans" w:hAnsi="PT Sans"/>
+              <w:sz w:val="32"/>
+              <w:szCs w:val="32"/>
+            </w:rPr>
+            <w:t>re Math Minors</w:t>
           </w:r>
         </w:p>
       </w:tc>
@@ -5705,6 +6089,16 @@
       </w:tc>
     </w:tr>
   </w:tbl>
+  <w:p>
+    <w:pPr>
+      <w:pStyle w:val="Header"/>
+    </w:pPr>
+  </w:p>
+</w:hdr>
+</file>
+
+<file path=word/header3.xml><?xml version="1.0" encoding="utf-8"?>
+<w:hdr xmlns:wpc="http://schemas.microsoft.com/office/word/2010/wordprocessingCanvas" xmlns:mo="http://schemas.microsoft.com/office/mac/office/2008/main" xmlns:mc="http://schemas.openxmlformats.org/markup-compatibility/2006" xmlns:mv="urn:schemas-microsoft-com:mac:vml" xmlns:o="urn:schemas-microsoft-com:office:office" xmlns:r="http://schemas.openxmlformats.org/officeDocument/2006/relationships" xmlns:m="http://schemas.openxmlformats.org/officeDocument/2006/math" xmlns:v="urn:schemas-microsoft-com:vml" xmlns:wp14="http://schemas.microsoft.com/office/word/2010/wordprocessingDrawing" xmlns:wp="http://schemas.openxmlformats.org/drawingml/2006/wordprocessingDrawing" xmlns:w10="urn:schemas-microsoft-com:office:word" xmlns:w="http://schemas.openxmlformats.org/wordprocessingml/2006/main" xmlns:w14="http://schemas.microsoft.com/office/word/2010/wordml" xmlns:wpg="http://schemas.microsoft.com/office/word/2010/wordprocessingGroup" xmlns:wpi="http://schemas.microsoft.com/office/word/2010/wordprocessingInk" xmlns:wne="http://schemas.microsoft.com/office/word/2006/wordml" xmlns:wps="http://schemas.microsoft.com/office/word/2010/wordprocessingShape" mc:Ignorable="w14 wp14">
   <w:p>
     <w:pPr>
       <w:pStyle w:val="Header"/>
@@ -8427,7 +8821,7 @@
 </file>
 
 <file path=customXml/itemProps1.xml><?xml version="1.0" encoding="utf-8"?>
-<ds:datastoreItem xmlns:ds="http://schemas.openxmlformats.org/officeDocument/2006/customXml" ds:itemID="{1DCE17B9-432F-0F4F-8A3C-1A9472D119D9}">
+<ds:datastoreItem xmlns:ds="http://schemas.openxmlformats.org/officeDocument/2006/customXml" ds:itemID="{7CDACFC9-4AF4-3B49-BC49-E6484B89B29B}">
   <ds:schemaRefs>
     <ds:schemaRef ds:uri="http://schemas.openxmlformats.org/officeDocument/2006/bibliography"/>
   </ds:schemaRefs>

</xml_diff>

<commit_message>
Its all done. Uploaded. Finito. Now I can get back to other programming.
</commit_message>
<xml_diff>
--- a/ResumeExperimentation.docx
+++ b/ResumeExperimentation.docx
@@ -114,16 +114,7 @@
                 <w:rFonts w:ascii="Segoe UI Light" w:hAnsi="Segoe UI Light"/>
                 <w:sz w:val="20"/>
               </w:rPr>
-              <w:t>mpweinge</w:t>
-            </w:r>
-            <w:bookmarkStart w:id="0" w:name="_GoBack"/>
-            <w:bookmarkEnd w:id="0"/>
-            <w:r>
-              <w:rPr>
-                <w:rFonts w:ascii="Segoe UI Light" w:hAnsi="Segoe UI Light"/>
-                <w:sz w:val="20"/>
-              </w:rPr>
-              <w:t>rt@gmail.com</w:t>
+              <w:t>mpweingert@gmail.com</w:t>
             </w:r>
           </w:p>
         </w:tc>
@@ -179,13 +170,13 @@
         <mc:AlternateContent>
           <mc:Choice Requires="wps">
             <w:drawing>
-              <wp:anchor distT="0" distB="0" distL="114300" distR="114300" simplePos="0" relativeHeight="251731968" behindDoc="0" locked="0" layoutInCell="1" allowOverlap="1" wp14:anchorId="3D20A6C4" wp14:editId="0760F7AB">
+              <wp:anchor distT="0" distB="0" distL="114300" distR="114300" simplePos="0" relativeHeight="251731968" behindDoc="0" locked="0" layoutInCell="1" allowOverlap="1" wp14:anchorId="3D20A6C4" wp14:editId="17D1803F">
                 <wp:simplePos x="0" y="0"/>
                 <wp:positionH relativeFrom="column">
                   <wp:posOffset>-914400</wp:posOffset>
                 </wp:positionH>
                 <wp:positionV relativeFrom="paragraph">
-                  <wp:posOffset>258199</wp:posOffset>
+                  <wp:posOffset>250436</wp:posOffset>
                 </wp:positionV>
                 <wp:extent cx="7772400" cy="0"/>
                 <wp:effectExtent l="0" t="0" r="25400" b="25400"/>
@@ -236,7 +227,7 @@
           </mc:Choice>
           <mc:Fallback>
             <w:pict>
-              <v:line id="Straight Connector 26" o:spid="_x0000_s1026" style="position:absolute;z-index:251731968;visibility:visible;mso-wrap-style:square;mso-wrap-distance-left:9pt;mso-wrap-distance-top:0;mso-wrap-distance-right:9pt;mso-wrap-distance-bottom:0;mso-position-horizontal:absolute;mso-position-horizontal-relative:text;mso-position-vertical:absolute;mso-position-vertical-relative:text" from="-71.95pt,20.35pt" to="540.05pt,20.35pt" o:gfxdata="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" strokecolor="#000459">
+              <v:line id="Straight Connector 26" o:spid="_x0000_s1026" style="position:absolute;z-index:251731968;visibility:visible;mso-wrap-style:square;mso-wrap-distance-left:9pt;mso-wrap-distance-top:0;mso-wrap-distance-right:9pt;mso-wrap-distance-bottom:0;mso-position-horizontal:absolute;mso-position-horizontal-relative:text;mso-position-vertical:absolute;mso-position-vertical-relative:text" from="-71.95pt,19.7pt" to="540.05pt,19.7pt" o:gfxdata="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" strokecolor="#000459">
                 <v:stroke opacity="32125f"/>
               </v:line>
             </w:pict>
@@ -383,23 +374,13 @@
               </w:rPr>
               <w:t xml:space="preserve"> </w:t>
             </w:r>
-            <w:proofErr w:type="spellStart"/>
             <w:r>
               <w:rPr>
                 <w:color w:val="000459"/>
                 <w:sz w:val="20"/>
                 <w:szCs w:val="18"/>
               </w:rPr>
-              <w:t>Ubisoft</w:t>
-            </w:r>
-            <w:proofErr w:type="spellEnd"/>
-            <w:r>
-              <w:rPr>
-                <w:color w:val="000459"/>
-                <w:sz w:val="20"/>
-                <w:szCs w:val="18"/>
-              </w:rPr>
-              <w:t>, Chess</w:t>
+              <w:t>Ubisoft, Chess</w:t>
             </w:r>
             <w:r>
               <w:rPr>
@@ -513,19 +494,11 @@
               </w:rPr>
               <w:t xml:space="preserve"> </w:t>
             </w:r>
-            <w:proofErr w:type="spellStart"/>
-            <w:r>
-              <w:rPr>
-                <w:szCs w:val="20"/>
-              </w:rPr>
-              <w:t>iOS</w:t>
-            </w:r>
-            <w:proofErr w:type="spellEnd"/>
-            <w:r>
-              <w:rPr>
-                <w:szCs w:val="20"/>
-              </w:rPr>
-              <w:t>, Windows8,</w:t>
+            <w:r>
+              <w:rPr>
+                <w:szCs w:val="20"/>
+              </w:rPr>
+              <w:t>iOS, Windows8,</w:t>
             </w:r>
             <w:r>
               <w:rPr>
@@ -789,24 +762,11 @@
             <w:r>
               <w:t xml:space="preserve">C/C++/C#, Java, </w:t>
             </w:r>
-            <w:proofErr w:type="spellStart"/>
-            <w:r>
-              <w:t>iOS</w:t>
-            </w:r>
-            <w:proofErr w:type="spellEnd"/>
-            <w:r>
-              <w:t>, Objective-C, CSS, HTM</w:t>
-            </w:r>
-            <w:r>
-              <w:t xml:space="preserve">L, </w:t>
-            </w:r>
-            <w:proofErr w:type="spellStart"/>
-            <w:r>
-              <w:t>Javascript</w:t>
-            </w:r>
-            <w:proofErr w:type="spellEnd"/>
-            <w:r>
-              <w:t>, OpenGL/CL, GLSL</w:t>
+            <w:r>
+              <w:t>iOS, Objective-C, CSS, HTM</w:t>
+            </w:r>
+            <w:r>
+              <w:t>L, Javascript, OpenGL/CL, GLSL</w:t>
             </w:r>
           </w:p>
           <w:p>
@@ -822,15 +782,7 @@
               <w:t>Linux, OS X, Windows</w:t>
             </w:r>
             <w:r>
-              <w:t xml:space="preserve">, </w:t>
-            </w:r>
-            <w:proofErr w:type="spellStart"/>
-            <w:r>
-              <w:t>Git</w:t>
-            </w:r>
-            <w:proofErr w:type="spellEnd"/>
-            <w:r>
-              <w:t>, Visual Studio</w:t>
+              <w:t>, Git, Visual Studio</w:t>
             </w:r>
             <w:r>
               <w:t>,</w:t>
@@ -838,13 +790,14 @@
             <w:r>
               <w:t xml:space="preserve"> </w:t>
             </w:r>
-            <w:proofErr w:type="spellStart"/>
-            <w:r>
-              <w:t>XCode</w:t>
-            </w:r>
-            <w:proofErr w:type="spellEnd"/>
-            <w:r>
-              <w:t xml:space="preserve">, Perforce, </w:t>
+            <w:r>
+              <w:t>XCode, Pe</w:t>
+            </w:r>
+            <w:r>
+              <w:t>rforce</w:t>
+            </w:r>
+            <w:r>
+              <w:t xml:space="preserve"> </w:t>
             </w:r>
           </w:p>
         </w:tc>
@@ -1126,19 +1079,11 @@
               </w:rPr>
               <w:t xml:space="preserve"> applications for </w:t>
             </w:r>
-            <w:proofErr w:type="spellStart"/>
-            <w:r>
-              <w:rPr>
-                <w:szCs w:val="18"/>
-              </w:rPr>
-              <w:t>iOS</w:t>
-            </w:r>
-            <w:proofErr w:type="spellEnd"/>
-            <w:r>
-              <w:rPr>
-                <w:szCs w:val="18"/>
-              </w:rPr>
-              <w:t xml:space="preserve"> and windows8 on Microsoft CRM team</w:t>
+            <w:r>
+              <w:rPr>
+                <w:szCs w:val="18"/>
+              </w:rPr>
+              <w:t>iOS and windows8 on Microsoft CRM team</w:t>
             </w:r>
           </w:p>
           <w:p>
@@ -1230,37 +1175,33 @@
               <w:rPr>
                 <w:szCs w:val="18"/>
               </w:rPr>
-              <w:t>loper and creator of the applications as well as i</w:t>
-            </w:r>
-            <w:r>
-              <w:rPr>
-                <w:szCs w:val="18"/>
-              </w:rPr>
-              <w:t>ncorporated</w:t>
-            </w:r>
-            <w:r>
-              <w:rPr>
-                <w:szCs w:val="18"/>
-              </w:rPr>
-              <w:t xml:space="preserve"> </w:t>
-            </w:r>
-            <w:r>
-              <w:rPr>
-                <w:szCs w:val="18"/>
-              </w:rPr>
-              <w:t>UX</w:t>
-            </w:r>
-            <w:r>
-              <w:rPr>
-                <w:szCs w:val="18"/>
-              </w:rPr>
-              <w:t>,</w:t>
-            </w:r>
-            <w:r>
-              <w:rPr>
-                <w:szCs w:val="18"/>
-              </w:rPr>
-              <w:t xml:space="preserve"> testing and development.</w:t>
+              <w:t>loper</w:t>
+            </w:r>
+            <w:r>
+              <w:rPr>
+                <w:szCs w:val="18"/>
+              </w:rPr>
+              <w:t>, tester</w:t>
+            </w:r>
+            <w:bookmarkStart w:id="0" w:name="_GoBack"/>
+            <w:bookmarkEnd w:id="0"/>
+            <w:r>
+              <w:rPr>
+                <w:szCs w:val="18"/>
+              </w:rPr>
+              <w:t xml:space="preserve"> and creator</w:t>
+            </w:r>
+            <w:r>
+              <w:rPr>
+                <w:szCs w:val="18"/>
+              </w:rPr>
+              <w:t xml:space="preserve"> of the applications</w:t>
+            </w:r>
+            <w:r>
+              <w:rPr>
+                <w:szCs w:val="18"/>
+              </w:rPr>
+              <w:t>.</w:t>
             </w:r>
           </w:p>
           <w:p>
@@ -1287,62 +1228,12 @@
                 <w:szCs w:val="20"/>
               </w:rPr>
             </w:pPr>
-            <w:proofErr w:type="spellStart"/>
-            <w:proofErr w:type="gramStart"/>
-            <w:r>
-              <w:rPr>
-                <w:i/>
-                <w:szCs w:val="20"/>
-              </w:rPr>
-              <w:t>iOS</w:t>
-            </w:r>
-            <w:proofErr w:type="spellEnd"/>
-            <w:proofErr w:type="gramEnd"/>
-            <w:r>
-              <w:rPr>
-                <w:i/>
-                <w:szCs w:val="20"/>
-              </w:rPr>
-              <w:t xml:space="preserve">, Windows8, </w:t>
-            </w:r>
-            <w:proofErr w:type="spellStart"/>
-            <w:r>
-              <w:rPr>
-                <w:i/>
-                <w:szCs w:val="20"/>
-              </w:rPr>
-              <w:t>WinJS</w:t>
-            </w:r>
-            <w:proofErr w:type="spellEnd"/>
-            <w:r>
-              <w:rPr>
-                <w:i/>
-                <w:szCs w:val="20"/>
-              </w:rPr>
-              <w:t>,</w:t>
-            </w:r>
-            <w:r>
-              <w:rPr>
-                <w:i/>
-                <w:szCs w:val="20"/>
-              </w:rPr>
-              <w:t xml:space="preserve"> </w:t>
-            </w:r>
-            <w:proofErr w:type="spellStart"/>
-            <w:r>
-              <w:rPr>
-                <w:i/>
-                <w:szCs w:val="20"/>
-              </w:rPr>
-              <w:t>LiveID</w:t>
-            </w:r>
-            <w:proofErr w:type="spellEnd"/>
-            <w:r>
-              <w:rPr>
-                <w:i/>
-                <w:szCs w:val="20"/>
-              </w:rPr>
-              <w:t xml:space="preserve">, </w:t>
+            <w:r>
+              <w:rPr>
+                <w:i/>
+                <w:szCs w:val="20"/>
+              </w:rPr>
+              <w:t xml:space="preserve">iOS, </w:t>
             </w:r>
             <w:r>
               <w:rPr>
@@ -1351,37 +1242,33 @@
               </w:rPr>
               <w:t xml:space="preserve">Objective-C, </w:t>
             </w:r>
-            <w:proofErr w:type="spellStart"/>
-            <w:r>
-              <w:rPr>
-                <w:i/>
-                <w:szCs w:val="20"/>
-              </w:rPr>
-              <w:t>Javascript</w:t>
-            </w:r>
-            <w:proofErr w:type="spellEnd"/>
-            <w:r>
-              <w:rPr>
-                <w:i/>
-                <w:szCs w:val="20"/>
-              </w:rPr>
-              <w:t xml:space="preserve">, CSS, HTML, </w:t>
-            </w:r>
-            <w:proofErr w:type="spellStart"/>
-            <w:r>
-              <w:rPr>
-                <w:i/>
-                <w:szCs w:val="20"/>
-              </w:rPr>
-              <w:t>oAuth</w:t>
-            </w:r>
-            <w:proofErr w:type="spellEnd"/>
-            <w:r>
-              <w:rPr>
-                <w:i/>
-                <w:szCs w:val="20"/>
-              </w:rPr>
-              <w:t xml:space="preserve">, </w:t>
+            <w:r>
+              <w:rPr>
+                <w:i/>
+                <w:szCs w:val="20"/>
+              </w:rPr>
+              <w:t>Windows8, WinJS,</w:t>
+            </w:r>
+            <w:r>
+              <w:rPr>
+                <w:i/>
+                <w:szCs w:val="20"/>
+              </w:rPr>
+              <w:t xml:space="preserve"> LiveID</w:t>
+            </w:r>
+            <w:r>
+              <w:rPr>
+                <w:i/>
+                <w:szCs w:val="20"/>
+              </w:rPr>
+              <w:t xml:space="preserve">, oAuth, </w:t>
+            </w:r>
+            <w:r>
+              <w:rPr>
+                <w:i/>
+                <w:szCs w:val="20"/>
+              </w:rPr>
+              <w:t xml:space="preserve">Javascript, CSS, HTML, </w:t>
             </w:r>
           </w:p>
           <w:p>
@@ -1392,6 +1279,20 @@
                 <w:szCs w:val="20"/>
               </w:rPr>
             </w:pPr>
+            <w:r>
+              <w:rPr>
+                <w:i/>
+                <w:szCs w:val="20"/>
+              </w:rPr>
+              <w:t>End-to-end Dev</w:t>
+            </w:r>
+            <w:r>
+              <w:rPr>
+                <w:i/>
+                <w:szCs w:val="20"/>
+              </w:rPr>
+              <w:t>elopment</w:t>
+            </w:r>
           </w:p>
           <w:p>
             <w:pPr>
@@ -1540,7 +1441,6 @@
                 <w:szCs w:val="24"/>
               </w:rPr>
             </w:pPr>
-            <w:proofErr w:type="spellStart"/>
             <w:r>
               <w:rPr>
                 <w:rFonts w:ascii="Segoe UI Light" w:hAnsi="Segoe UI Light"/>
@@ -1550,7 +1450,6 @@
               </w:rPr>
               <w:t>Ubisoft</w:t>
             </w:r>
-            <w:proofErr w:type="spellEnd"/>
           </w:p>
           <w:p>
             <w:pPr>
@@ -1639,14 +1538,12 @@
               </w:rPr>
               <w:t xml:space="preserve">Extended the current </w:t>
             </w:r>
-            <w:proofErr w:type="spellStart"/>
-            <w:r>
-              <w:rPr>
-                <w:szCs w:val="18"/>
-              </w:rPr>
-              <w:t>bayesian</w:t>
-            </w:r>
-            <w:proofErr w:type="spellEnd"/>
+            <w:r>
+              <w:rPr>
+                <w:szCs w:val="18"/>
+              </w:rPr>
+              <w:t>Bayesian</w:t>
+            </w:r>
             <w:r>
               <w:rPr>
                 <w:szCs w:val="18"/>
@@ -1713,7 +1610,13 @@
               <w:rPr>
                 <w:szCs w:val="18"/>
               </w:rPr>
-              <w:t xml:space="preserve">UI. </w:t>
+              <w:t>user experience</w:t>
+            </w:r>
+            <w:r>
+              <w:rPr>
+                <w:szCs w:val="18"/>
+              </w:rPr>
+              <w:t xml:space="preserve">. </w:t>
             </w:r>
             <w:r>
               <w:rPr>
@@ -1861,7 +1764,14 @@
                 <w:i/>
                 <w:szCs w:val="20"/>
               </w:rPr>
-              <w:t xml:space="preserve"> development, </w:t>
+              <w:t xml:space="preserve"> development</w:t>
+            </w:r>
+            <w:r>
+              <w:rPr>
+                <w:i/>
+                <w:szCs w:val="20"/>
+              </w:rPr>
+              <w:t>, Developing for User Experience</w:t>
             </w:r>
           </w:p>
           <w:p>
@@ -2054,24 +1964,41 @@
                 <w:rFonts w:eastAsia="Times New Roman" w:cs="Times New Roman"/>
                 <w:szCs w:val="18"/>
               </w:rPr>
-              <w:t xml:space="preserve">Used OpenGL for image rendering and </w:t>
-            </w:r>
-            <w:proofErr w:type="spellStart"/>
-            <w:r>
+              <w:t xml:space="preserve">Used OpenGL for image rendering and OpenCL/GLSL for image processing and manipulation. </w:t>
+            </w:r>
+          </w:p>
+          <w:p>
+            <w:pPr>
+              <w:pStyle w:val="ListParagraph"/>
+              <w:numPr>
+                <w:ilvl w:val="0"/>
+                <w:numId w:val="9"/>
+              </w:numPr>
+              <w:spacing w:before="40"/>
+              <w:ind w:left="175"/>
               <w:rPr>
                 <w:rFonts w:eastAsia="Times New Roman" w:cs="Times New Roman"/>
                 <w:szCs w:val="18"/>
               </w:rPr>
-              <w:t>OpenCL</w:t>
-            </w:r>
-            <w:proofErr w:type="spellEnd"/>
+            </w:pPr>
             <w:r>
               <w:rPr>
                 <w:rFonts w:eastAsia="Times New Roman" w:cs="Times New Roman"/>
                 <w:szCs w:val="18"/>
               </w:rPr>
-              <w:t xml:space="preserve">/GLSL for image processing and manipulation. </w:t>
-            </w:r>
+              <w:t>Created a low-level data pipeline to aid in real-time filtering</w:t>
+            </w:r>
+          </w:p>
+          <w:p>
+            <w:pPr>
+              <w:pStyle w:val="ListParagraph"/>
+              <w:spacing w:before="40"/>
+              <w:ind w:left="175"/>
+              <w:rPr>
+                <w:rFonts w:eastAsia="Times New Roman" w:cs="Times New Roman"/>
+                <w:szCs w:val="18"/>
+              </w:rPr>
+            </w:pPr>
           </w:p>
         </w:tc>
         <w:tc>
@@ -2114,17 +2041,22 @@
                 <w:i/>
                 <w:szCs w:val="20"/>
               </w:rPr>
-              <w:t xml:space="preserve">OpenGL, </w:t>
-            </w:r>
-            <w:proofErr w:type="spellStart"/>
-            <w:r>
-              <w:rPr>
-                <w:i/>
-                <w:szCs w:val="20"/>
-              </w:rPr>
-              <w:t>OpenCL</w:t>
-            </w:r>
-            <w:proofErr w:type="spellEnd"/>
+              <w:t xml:space="preserve">OpenGL, OpenCL, </w:t>
+            </w:r>
+            <w:r>
+              <w:rPr>
+                <w:i/>
+                <w:szCs w:val="20"/>
+              </w:rPr>
+              <w:t>GLSL</w:t>
+            </w:r>
+            <w:r>
+              <w:rPr>
+                <w:i/>
+                <w:szCs w:val="20"/>
+              </w:rPr>
+              <w:t>, FPGA</w:t>
+            </w:r>
             <w:r>
               <w:rPr>
                 <w:i/>
@@ -2137,27 +2069,6 @@
                 <w:i/>
                 <w:szCs w:val="20"/>
               </w:rPr>
-              <w:t>GLSL</w:t>
-            </w:r>
-            <w:r>
-              <w:rPr>
-                <w:i/>
-                <w:szCs w:val="20"/>
-              </w:rPr>
-              <w:t>, FPGA</w:t>
-            </w:r>
-            <w:r>
-              <w:rPr>
-                <w:i/>
-                <w:szCs w:val="20"/>
-              </w:rPr>
-              <w:t xml:space="preserve">, </w:t>
-            </w:r>
-            <w:r>
-              <w:rPr>
-                <w:i/>
-                <w:szCs w:val="20"/>
-              </w:rPr>
               <w:t xml:space="preserve">Real time </w:t>
             </w:r>
             <w:r>
@@ -2166,6 +2077,13 @@
                 <w:szCs w:val="20"/>
               </w:rPr>
               <w:t>programming</w:t>
+            </w:r>
+            <w:r>
+              <w:rPr>
+                <w:i/>
+                <w:szCs w:val="20"/>
+              </w:rPr>
+              <w:t>, Image processing/filtering</w:t>
             </w:r>
           </w:p>
           <w:p>
@@ -2403,39 +2321,21 @@
                 <w:rFonts w:eastAsia="Times New Roman" w:cs="Times New Roman"/>
                 <w:szCs w:val="18"/>
               </w:rPr>
-              <w:t xml:space="preserve"> including the </w:t>
-            </w:r>
-            <w:proofErr w:type="spellStart"/>
+              <w:t xml:space="preserve"> including the bellcranks, pinion gear, </w:t>
+            </w:r>
             <w:r>
               <w:rPr>
                 <w:rFonts w:eastAsia="Times New Roman" w:cs="Times New Roman"/>
                 <w:szCs w:val="18"/>
               </w:rPr>
-              <w:t>bellcranks</w:t>
-            </w:r>
-            <w:proofErr w:type="spellEnd"/>
+              <w:t xml:space="preserve">and </w:t>
+            </w:r>
             <w:r>
               <w:rPr>
                 <w:rFonts w:eastAsia="Times New Roman" w:cs="Times New Roman"/>
                 <w:szCs w:val="18"/>
               </w:rPr>
-              <w:t xml:space="preserve">, pinion gear, </w:t>
-            </w:r>
-            <w:proofErr w:type="gramStart"/>
-            <w:r>
-              <w:rPr>
-                <w:rFonts w:eastAsia="Times New Roman" w:cs="Times New Roman"/>
-                <w:szCs w:val="18"/>
-              </w:rPr>
-              <w:t>differential bearing</w:t>
-            </w:r>
-            <w:proofErr w:type="gramEnd"/>
-            <w:r>
-              <w:rPr>
-                <w:rFonts w:eastAsia="Times New Roman" w:cs="Times New Roman"/>
-                <w:szCs w:val="18"/>
-              </w:rPr>
-              <w:t xml:space="preserve"> blocks</w:t>
+              <w:t>differential bearing blocks</w:t>
             </w:r>
             <w:r>
               <w:rPr>
@@ -2492,49 +2392,43 @@
                 <w:rFonts w:eastAsia="Times New Roman" w:cs="Times New Roman"/>
                 <w:szCs w:val="18"/>
               </w:rPr>
-              <w:t xml:space="preserve">business proposals for RIM, </w:t>
-            </w:r>
-            <w:proofErr w:type="spellStart"/>
+              <w:t xml:space="preserve">financial </w:t>
+            </w:r>
             <w:r>
               <w:rPr>
                 <w:rFonts w:eastAsia="Times New Roman" w:cs="Times New Roman"/>
                 <w:szCs w:val="18"/>
               </w:rPr>
-              <w:t>Spaenaur</w:t>
-            </w:r>
-            <w:proofErr w:type="spellEnd"/>
+              <w:t xml:space="preserve">reports </w:t>
+            </w:r>
             <w:r>
               <w:rPr>
                 <w:rFonts w:eastAsia="Times New Roman" w:cs="Times New Roman"/>
                 <w:szCs w:val="18"/>
               </w:rPr>
-              <w:t xml:space="preserve">, </w:t>
-            </w:r>
-            <w:proofErr w:type="spellStart"/>
+              <w:t xml:space="preserve">and </w:t>
+            </w:r>
             <w:r>
               <w:rPr>
                 <w:rFonts w:eastAsia="Times New Roman" w:cs="Times New Roman"/>
                 <w:szCs w:val="18"/>
               </w:rPr>
-              <w:t>Marken</w:t>
-            </w:r>
-            <w:proofErr w:type="spellEnd"/>
+              <w:t>busine</w:t>
+            </w:r>
             <w:r>
               <w:rPr>
                 <w:rFonts w:eastAsia="Times New Roman" w:cs="Times New Roman"/>
                 <w:szCs w:val="18"/>
               </w:rPr>
-              <w:t xml:space="preserve"> Performance, and </w:t>
-            </w:r>
-            <w:proofErr w:type="spellStart"/>
+              <w:t>ss proposals for RIM, Spaenaur</w:t>
+            </w:r>
             <w:r>
               <w:rPr>
                 <w:rFonts w:eastAsia="Times New Roman" w:cs="Times New Roman"/>
                 <w:szCs w:val="18"/>
               </w:rPr>
-              <w:t>RapidGear</w:t>
-            </w:r>
-            <w:proofErr w:type="spellEnd"/>
+              <w:t>, and RapidGear</w:t>
+            </w:r>
             <w:r>
               <w:rPr>
                 <w:rFonts w:eastAsia="Times New Roman" w:cs="Times New Roman"/>
@@ -2604,21 +2498,12 @@
                 <w:szCs w:val="20"/>
               </w:rPr>
             </w:pPr>
-            <w:proofErr w:type="gramStart"/>
-            <w:r>
-              <w:rPr>
-                <w:i/>
-                <w:szCs w:val="20"/>
-              </w:rPr>
-              <w:t>financial</w:t>
-            </w:r>
-            <w:proofErr w:type="gramEnd"/>
-            <w:r>
-              <w:rPr>
-                <w:i/>
-                <w:szCs w:val="20"/>
-              </w:rPr>
-              <w:t xml:space="preserve"> reports</w:t>
+            <w:r>
+              <w:rPr>
+                <w:i/>
+                <w:szCs w:val="20"/>
+              </w:rPr>
+              <w:t>financial reports</w:t>
             </w:r>
             <w:r>
               <w:rPr>
@@ -2944,33 +2829,15 @@
                 <w:i/>
                 <w:szCs w:val="20"/>
               </w:rPr>
-              <w:t xml:space="preserve">C++, Objective-C, </w:t>
-            </w:r>
-            <w:proofErr w:type="spellStart"/>
-            <w:r>
-              <w:rPr>
-                <w:i/>
-                <w:szCs w:val="20"/>
-              </w:rPr>
-              <w:t>OpenCV</w:t>
-            </w:r>
-            <w:proofErr w:type="spellEnd"/>
-            <w:r>
-              <w:rPr>
-                <w:i/>
-                <w:szCs w:val="20"/>
-              </w:rPr>
-              <w:t xml:space="preserve">, </w:t>
-            </w:r>
-            <w:proofErr w:type="spellStart"/>
-            <w:r>
-              <w:rPr>
-                <w:i/>
-                <w:szCs w:val="20"/>
-              </w:rPr>
-              <w:t>iOS</w:t>
-            </w:r>
-            <w:proofErr w:type="spellEnd"/>
+              <w:t>C++, Objective-C, OpenCV, iOS</w:t>
+            </w:r>
+            <w:r>
+              <w:rPr>
+                <w:i/>
+                <w:szCs w:val="20"/>
+              </w:rPr>
+              <w:t>,</w:t>
+            </w:r>
           </w:p>
           <w:p>
             <w:pPr>
@@ -2980,6 +2847,13 @@
                 <w:szCs w:val="20"/>
               </w:rPr>
             </w:pPr>
+            <w:r>
+              <w:rPr>
+                <w:i/>
+                <w:szCs w:val="20"/>
+              </w:rPr>
+              <w:t xml:space="preserve"> Image Processing, Machine Learning</w:t>
+            </w:r>
             <w:r>
               <w:rPr>
                 <w:i/>
@@ -3169,21 +3043,7 @@
               <w:rPr>
                 <w:szCs w:val="18"/>
               </w:rPr>
-              <w:t xml:space="preserve">The AI played over 4000 training games against </w:t>
-            </w:r>
-            <w:proofErr w:type="gramStart"/>
-            <w:r>
-              <w:rPr>
-                <w:szCs w:val="18"/>
-              </w:rPr>
-              <w:t>itself</w:t>
-            </w:r>
-            <w:proofErr w:type="gramEnd"/>
-            <w:r>
-              <w:rPr>
-                <w:szCs w:val="18"/>
-              </w:rPr>
-              <w:t xml:space="preserve"> and went 6-0 against volunteers at a design symposium. </w:t>
+              <w:t xml:space="preserve">The AI played over 4000 training games against itself and went 6-0 against volunteers at a design symposium. </w:t>
             </w:r>
           </w:p>
           <w:p>
@@ -3202,21 +3062,7 @@
               <w:rPr>
                 <w:szCs w:val="18"/>
               </w:rPr>
-              <w:t xml:space="preserve">Increased search efficiency by alpha-beta pruning the </w:t>
-            </w:r>
-            <w:proofErr w:type="spellStart"/>
-            <w:r>
-              <w:rPr>
-                <w:szCs w:val="18"/>
-              </w:rPr>
-              <w:t>minimax</w:t>
-            </w:r>
-            <w:proofErr w:type="spellEnd"/>
-            <w:r>
-              <w:rPr>
-                <w:szCs w:val="18"/>
-              </w:rPr>
-              <w:t xml:space="preserve">/decision tree and utilizing multithreading. </w:t>
+              <w:t xml:space="preserve">Increased search efficiency by alpha-beta pruning the minimax/decision tree and utilizing multithreading. </w:t>
             </w:r>
           </w:p>
           <w:p>
@@ -3377,15 +3223,7 @@
                 <w:i/>
                 <w:szCs w:val="20"/>
               </w:rPr>
-              <w:t>C++, AI</w:t>
-            </w:r>
-            <w:proofErr w:type="gramStart"/>
-            <w:r>
-              <w:rPr>
-                <w:i/>
-                <w:szCs w:val="20"/>
-              </w:rPr>
-              <w:t xml:space="preserve">, </w:t>
+              <w:t>C++, AI,</w:t>
             </w:r>
             <w:r>
               <w:rPr>
@@ -3401,13 +3239,19 @@
               </w:rPr>
               <w:t>Constrained</w:t>
             </w:r>
-            <w:proofErr w:type="gramEnd"/>
-            <w:r>
-              <w:rPr>
-                <w:i/>
-                <w:szCs w:val="20"/>
-              </w:rPr>
-              <w:t xml:space="preserve"> Searching </w:t>
+            <w:r>
+              <w:rPr>
+                <w:i/>
+                <w:szCs w:val="20"/>
+              </w:rPr>
+              <w:t xml:space="preserve"> </w:t>
+            </w:r>
+            <w:r>
+              <w:rPr>
+                <w:i/>
+                <w:szCs w:val="20"/>
+              </w:rPr>
+              <w:t xml:space="preserve">Searching </w:t>
             </w:r>
           </w:p>
           <w:p>
@@ -3523,23 +3367,7 @@
                 <w:rFonts w:eastAsia="Times New Roman" w:cs="Times New Roman"/>
                 <w:szCs w:val="18"/>
               </w:rPr>
-              <w:t xml:space="preserve">minesweeper, tic </w:t>
-            </w:r>
-            <w:proofErr w:type="spellStart"/>
-            <w:r>
-              <w:rPr>
-                <w:rFonts w:eastAsia="Times New Roman" w:cs="Times New Roman"/>
-                <w:szCs w:val="18"/>
-              </w:rPr>
-              <w:t>tac</w:t>
-            </w:r>
-            <w:proofErr w:type="spellEnd"/>
-            <w:r>
-              <w:rPr>
-                <w:rFonts w:eastAsia="Times New Roman" w:cs="Times New Roman"/>
-                <w:szCs w:val="18"/>
-              </w:rPr>
-              <w:t xml:space="preserve"> toe, checkers, asteroids</w:t>
+              <w:t>minesweeper, tic tac toe, checkers, asteroids</w:t>
             </w:r>
           </w:p>
         </w:tc>
@@ -3560,15 +3388,7 @@
                 <w:i/>
                 <w:szCs w:val="20"/>
               </w:rPr>
-              <w:t xml:space="preserve">Java, Java2D, Collision </w:t>
-            </w:r>
-            <w:proofErr w:type="gramStart"/>
-            <w:r>
-              <w:rPr>
-                <w:i/>
-                <w:szCs w:val="20"/>
-              </w:rPr>
-              <w:t xml:space="preserve">Detection  </w:t>
+              <w:t xml:space="preserve">Java, Java2D, Collision Detection  </w:t>
             </w:r>
             <w:r>
               <w:rPr>
@@ -3577,7 +3397,6 @@
               </w:rPr>
               <w:t xml:space="preserve"> </w:t>
             </w:r>
-            <w:proofErr w:type="gramEnd"/>
           </w:p>
         </w:tc>
         <w:tc>
@@ -3781,23 +3600,7 @@
                 <w:rFonts w:eastAsia="Times New Roman" w:cs="Microsoft Sans Serif"/>
                 <w:szCs w:val="18"/>
               </w:rPr>
-              <w:t xml:space="preserve">This applies to life, education, and work. There is always something that can be improved, some flaw, </w:t>
-            </w:r>
-            <w:proofErr w:type="gramStart"/>
-            <w:r>
-              <w:rPr>
-                <w:rFonts w:eastAsia="Times New Roman" w:cs="Microsoft Sans Serif"/>
-                <w:szCs w:val="18"/>
-              </w:rPr>
-              <w:t>some</w:t>
-            </w:r>
-            <w:proofErr w:type="gramEnd"/>
-            <w:r>
-              <w:rPr>
-                <w:rFonts w:eastAsia="Times New Roman" w:cs="Microsoft Sans Serif"/>
-                <w:szCs w:val="18"/>
-              </w:rPr>
-              <w:t xml:space="preserve"> room for improvement. My goal is to always be bettering myself, and my work. </w:t>
+              <w:t xml:space="preserve">This applies to life, education, and work. There is always something that can be improved, some flaw, some room for improvement. My goal is to always be bettering myself, and my work. </w:t>
             </w:r>
           </w:p>
           <w:p>
@@ -3880,21 +3683,19 @@
               <w:rPr>
                 <w:szCs w:val="18"/>
               </w:rPr>
-              <w:t xml:space="preserve">Better to aim for the best, than to be </w:t>
-            </w:r>
-            <w:proofErr w:type="gramStart"/>
-            <w:r>
-              <w:rPr>
-                <w:szCs w:val="18"/>
-              </w:rPr>
-              <w:t>content</w:t>
-            </w:r>
-            <w:proofErr w:type="gramEnd"/>
-            <w:r>
-              <w:rPr>
-                <w:szCs w:val="18"/>
-              </w:rPr>
-              <w:t xml:space="preserve"> with mediocre.</w:t>
+              <w:t>Better to aim for the best, than to be content</w:t>
+            </w:r>
+            <w:r>
+              <w:rPr>
+                <w:szCs w:val="18"/>
+              </w:rPr>
+              <w:t>ed with mediocrity</w:t>
+            </w:r>
+            <w:r>
+              <w:rPr>
+                <w:szCs w:val="18"/>
+              </w:rPr>
+              <w:t>.</w:t>
             </w:r>
           </w:p>
           <w:p>
@@ -4586,13 +4387,13 @@
         <mc:AlternateContent>
           <mc:Choice Requires="wps">
             <w:drawing>
-              <wp:anchor distT="0" distB="0" distL="114300" distR="114300" simplePos="0" relativeHeight="251711488" behindDoc="0" locked="0" layoutInCell="1" allowOverlap="1" wp14:anchorId="25C3C7DB" wp14:editId="60BE3B0C">
+              <wp:anchor distT="0" distB="0" distL="114300" distR="114300" simplePos="0" relativeHeight="251711488" behindDoc="0" locked="0" layoutInCell="1" allowOverlap="1" wp14:anchorId="25C3C7DB" wp14:editId="1ECB23CC">
                 <wp:simplePos x="0" y="0"/>
                 <wp:positionH relativeFrom="column">
                   <wp:posOffset>-914400</wp:posOffset>
                 </wp:positionH>
                 <wp:positionV relativeFrom="paragraph">
-                  <wp:posOffset>260739</wp:posOffset>
+                  <wp:posOffset>252976</wp:posOffset>
                 </wp:positionV>
                 <wp:extent cx="7772400" cy="0"/>
                 <wp:effectExtent l="0" t="0" r="25400" b="25400"/>
@@ -4643,7 +4444,7 @@
           </mc:Choice>
           <mc:Fallback>
             <w:pict>
-              <v:line id="Straight Connector 17" o:spid="_x0000_s1026" style="position:absolute;z-index:251711488;visibility:visible;mso-wrap-style:square;mso-wrap-distance-left:9pt;mso-wrap-distance-top:0;mso-wrap-distance-right:9pt;mso-wrap-distance-bottom:0;mso-position-horizontal:absolute;mso-position-horizontal-relative:text;mso-position-vertical:absolute;mso-position-vertical-relative:text" from="-71.95pt,20.55pt" to="540.05pt,20.55pt" o:gfxdata="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" strokecolor="#000459">
+              <v:line id="Straight Connector 17" o:spid="_x0000_s1026" style="position:absolute;z-index:251711488;visibility:visible;mso-wrap-style:square;mso-wrap-distance-left:9pt;mso-wrap-distance-top:0;mso-wrap-distance-right:9pt;mso-wrap-distance-bottom:0;mso-position-horizontal:absolute;mso-position-horizontal-relative:text;mso-position-vertical:absolute;mso-position-vertical-relative:text" from="-71.95pt,19.9pt" to="540.05pt,19.9pt" o:gfxdata="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" strokecolor="#000459">
                 <v:stroke opacity="32125f"/>
               </v:line>
             </w:pict>
@@ -4766,23 +4567,7 @@
                 <w:rFonts w:eastAsia="Times New Roman" w:cs="Microsoft Sans Serif"/>
                 <w:szCs w:val="18"/>
               </w:rPr>
-              <w:t xml:space="preserve">Dean’s </w:t>
-            </w:r>
-            <w:proofErr w:type="spellStart"/>
-            <w:r>
-              <w:rPr>
-                <w:rFonts w:eastAsia="Times New Roman" w:cs="Microsoft Sans Serif"/>
-                <w:szCs w:val="18"/>
-              </w:rPr>
-              <w:t>Honour</w:t>
-            </w:r>
-            <w:proofErr w:type="spellEnd"/>
-            <w:r>
-              <w:rPr>
-                <w:rFonts w:eastAsia="Times New Roman" w:cs="Microsoft Sans Serif"/>
-                <w:szCs w:val="18"/>
-              </w:rPr>
-              <w:t xml:space="preserve"> List (2010-2012) </w:t>
+              <w:t xml:space="preserve">Dean’s Honour List (2010-2012) </w:t>
             </w:r>
           </w:p>
           <w:p>
@@ -4964,21 +4749,7 @@
               <w:rPr>
                 <w:szCs w:val="18"/>
               </w:rPr>
-              <w:t xml:space="preserve">NSERC Research Grant, </w:t>
-            </w:r>
-            <w:proofErr w:type="spellStart"/>
-            <w:r>
-              <w:rPr>
-                <w:szCs w:val="18"/>
-              </w:rPr>
-              <w:t>Colibri</w:t>
-            </w:r>
-            <w:proofErr w:type="spellEnd"/>
-            <w:r>
-              <w:rPr>
-                <w:szCs w:val="18"/>
-              </w:rPr>
-              <w:t xml:space="preserve"> Technology (2010)</w:t>
+              <w:t>NSERC Research Grant, Colibri Technology (2010)</w:t>
             </w:r>
           </w:p>
           <w:p>
@@ -7790,7 +7561,7 @@
 </file>
 
 <file path=customXml/itemProps1.xml><?xml version="1.0" encoding="utf-8"?>
-<ds:datastoreItem xmlns:ds="http://schemas.openxmlformats.org/officeDocument/2006/customXml" ds:itemID="{482429D9-7959-FE42-A998-F95220343741}">
+<ds:datastoreItem xmlns:ds="http://schemas.openxmlformats.org/officeDocument/2006/customXml" ds:itemID="{424F7324-5934-1840-8BD5-CE8D5218A397}">
   <ds:schemaRefs>
     <ds:schemaRef ds:uri="http://schemas.openxmlformats.org/officeDocument/2006/bibliography"/>
   </ds:schemaRefs>

</xml_diff>

<commit_message>
Moving images to folder
</commit_message>
<xml_diff>
--- a/ResumeExperimentation.docx
+++ b/ResumeExperimentation.docx
@@ -99,7 +99,7 @@
                 <w:rFonts w:ascii="Segoe UI Light" w:hAnsi="Segoe UI Light"/>
                 <w:sz w:val="20"/>
               </w:rPr>
-              <w:t>206-643-8102</w:t>
+              <w:t>mpweingert@gmail.com</w:t>
             </w:r>
           </w:p>
           <w:p>
@@ -114,7 +114,7 @@
                 <w:rFonts w:ascii="Segoe UI Light" w:hAnsi="Segoe UI Light"/>
                 <w:sz w:val="20"/>
               </w:rPr>
-              <w:t>mpweingert@gmail.com</w:t>
+              <w:t>519-673-7870</w:t>
             </w:r>
           </w:p>
         </w:tc>
@@ -374,13 +374,23 @@
               </w:rPr>
               <w:t xml:space="preserve"> </w:t>
             </w:r>
+            <w:proofErr w:type="spellStart"/>
             <w:r>
               <w:rPr>
                 <w:color w:val="000459"/>
                 <w:sz w:val="20"/>
                 <w:szCs w:val="18"/>
               </w:rPr>
-              <w:t>Ubisoft, Chess</w:t>
+              <w:t>Ubisoft</w:t>
+            </w:r>
+            <w:proofErr w:type="spellEnd"/>
+            <w:r>
+              <w:rPr>
+                <w:color w:val="000459"/>
+                <w:sz w:val="20"/>
+                <w:szCs w:val="18"/>
+              </w:rPr>
+              <w:t>, Chess</w:t>
             </w:r>
             <w:r>
               <w:rPr>
@@ -494,11 +504,19 @@
               </w:rPr>
               <w:t xml:space="preserve"> </w:t>
             </w:r>
-            <w:r>
-              <w:rPr>
-                <w:szCs w:val="20"/>
-              </w:rPr>
-              <w:t>iOS, Windows</w:t>
+            <w:proofErr w:type="spellStart"/>
+            <w:r>
+              <w:rPr>
+                <w:szCs w:val="20"/>
+              </w:rPr>
+              <w:t>iOS</w:t>
+            </w:r>
+            <w:proofErr w:type="spellEnd"/>
+            <w:r>
+              <w:rPr>
+                <w:szCs w:val="20"/>
+              </w:rPr>
+              <w:t>, Windows</w:t>
             </w:r>
             <w:r>
               <w:rPr>
@@ -774,11 +792,24 @@
             <w:r>
               <w:t xml:space="preserve">C/C++/C#, Java, </w:t>
             </w:r>
-            <w:r>
-              <w:t>iOS, Objective-C, CSS, HTM</w:t>
-            </w:r>
-            <w:r>
-              <w:t>L, Javascript, OpenGL/CL, GLSL</w:t>
+            <w:proofErr w:type="spellStart"/>
+            <w:r>
+              <w:t>iOS</w:t>
+            </w:r>
+            <w:proofErr w:type="spellEnd"/>
+            <w:r>
+              <w:t>, Objective-C, CSS, HTM</w:t>
+            </w:r>
+            <w:r>
+              <w:t xml:space="preserve">L, </w:t>
+            </w:r>
+            <w:proofErr w:type="spellStart"/>
+            <w:r>
+              <w:t>Javascript</w:t>
+            </w:r>
+            <w:proofErr w:type="spellEnd"/>
+            <w:r>
+              <w:t>, OpenGL/CL, GLSL</w:t>
             </w:r>
           </w:p>
           <w:p>
@@ -794,7 +825,15 @@
               <w:t>Linux, OS X, Windows</w:t>
             </w:r>
             <w:r>
-              <w:t>, Git, Visual Studio</w:t>
+              <w:t xml:space="preserve">, </w:t>
+            </w:r>
+            <w:proofErr w:type="spellStart"/>
+            <w:r>
+              <w:t>Git</w:t>
+            </w:r>
+            <w:proofErr w:type="spellEnd"/>
+            <w:r>
+              <w:t>, Visual Studio</w:t>
             </w:r>
             <w:r>
               <w:t>,</w:t>
@@ -802,8 +841,13 @@
             <w:r>
               <w:t xml:space="preserve"> </w:t>
             </w:r>
-            <w:r>
-              <w:t>XCode, Pe</w:t>
+            <w:proofErr w:type="spellStart"/>
+            <w:r>
+              <w:t>XCode</w:t>
+            </w:r>
+            <w:proofErr w:type="spellEnd"/>
+            <w:r>
+              <w:t>, Pe</w:t>
             </w:r>
             <w:r>
               <w:t>rforce</w:t>
@@ -1089,13 +1133,33 @@
               <w:rPr>
                 <w:szCs w:val="18"/>
               </w:rPr>
-              <w:t xml:space="preserve"> applications for </w:t>
-            </w:r>
-            <w:r>
-              <w:rPr>
-                <w:szCs w:val="18"/>
-              </w:rPr>
-              <w:t xml:space="preserve">iOS and </w:t>
+              <w:t xml:space="preserve"> </w:t>
+            </w:r>
+            <w:r>
+              <w:rPr>
+                <w:szCs w:val="18"/>
+              </w:rPr>
+              <w:t xml:space="preserve">native </w:t>
+            </w:r>
+            <w:r>
+              <w:rPr>
+                <w:szCs w:val="18"/>
+              </w:rPr>
+              <w:t xml:space="preserve">applications for </w:t>
+            </w:r>
+            <w:proofErr w:type="spellStart"/>
+            <w:r>
+              <w:rPr>
+                <w:szCs w:val="18"/>
+              </w:rPr>
+              <w:t>iOS</w:t>
+            </w:r>
+            <w:proofErr w:type="spellEnd"/>
+            <w:r>
+              <w:rPr>
+                <w:szCs w:val="18"/>
+              </w:rPr>
+              <w:t xml:space="preserve"> and </w:t>
             </w:r>
             <w:r>
               <w:rPr>
@@ -1262,12 +1326,23 @@
                 <w:szCs w:val="20"/>
               </w:rPr>
             </w:pPr>
-            <w:r>
-              <w:rPr>
-                <w:i/>
-                <w:szCs w:val="20"/>
-              </w:rPr>
-              <w:t xml:space="preserve">iOS, </w:t>
+            <w:proofErr w:type="spellStart"/>
+            <w:proofErr w:type="gramStart"/>
+            <w:r>
+              <w:rPr>
+                <w:i/>
+                <w:szCs w:val="20"/>
+              </w:rPr>
+              <w:t>iOS</w:t>
+            </w:r>
+            <w:proofErr w:type="spellEnd"/>
+            <w:proofErr w:type="gramEnd"/>
+            <w:r>
+              <w:rPr>
+                <w:i/>
+                <w:szCs w:val="20"/>
+              </w:rPr>
+              <w:t xml:space="preserve">, </w:t>
             </w:r>
             <w:r>
               <w:rPr>
@@ -1290,35 +1365,83 @@
               </w:rPr>
               <w:t xml:space="preserve"> </w:t>
             </w:r>
-            <w:bookmarkStart w:id="0" w:name="_GoBack"/>
-            <w:bookmarkEnd w:id="0"/>
-            <w:r>
-              <w:rPr>
-                <w:i/>
-                <w:szCs w:val="20"/>
-              </w:rPr>
-              <w:t>8, WinJS,</w:t>
-            </w:r>
-            <w:r>
-              <w:rPr>
-                <w:i/>
-                <w:szCs w:val="20"/>
-              </w:rPr>
-              <w:t xml:space="preserve"> LiveID</w:t>
-            </w:r>
-            <w:r>
-              <w:rPr>
-                <w:i/>
-                <w:szCs w:val="20"/>
-              </w:rPr>
-              <w:t xml:space="preserve">, oAuth, </w:t>
-            </w:r>
-            <w:r>
-              <w:rPr>
-                <w:i/>
-                <w:szCs w:val="20"/>
-              </w:rPr>
-              <w:t xml:space="preserve">Javascript, CSS, HTML, </w:t>
+            <w:r>
+              <w:rPr>
+                <w:i/>
+                <w:szCs w:val="20"/>
+              </w:rPr>
+              <w:t xml:space="preserve">8, </w:t>
+            </w:r>
+            <w:proofErr w:type="spellStart"/>
+            <w:r>
+              <w:rPr>
+                <w:i/>
+                <w:szCs w:val="20"/>
+              </w:rPr>
+              <w:t>WinJS</w:t>
+            </w:r>
+            <w:proofErr w:type="spellEnd"/>
+            <w:r>
+              <w:rPr>
+                <w:i/>
+                <w:szCs w:val="20"/>
+              </w:rPr>
+              <w:t>,</w:t>
+            </w:r>
+            <w:r>
+              <w:rPr>
+                <w:i/>
+                <w:szCs w:val="20"/>
+              </w:rPr>
+              <w:t xml:space="preserve"> </w:t>
+            </w:r>
+            <w:proofErr w:type="spellStart"/>
+            <w:r>
+              <w:rPr>
+                <w:i/>
+                <w:szCs w:val="20"/>
+              </w:rPr>
+              <w:t>LiveID</w:t>
+            </w:r>
+            <w:proofErr w:type="spellEnd"/>
+            <w:r>
+              <w:rPr>
+                <w:i/>
+                <w:szCs w:val="20"/>
+              </w:rPr>
+              <w:t xml:space="preserve">, </w:t>
+            </w:r>
+            <w:proofErr w:type="spellStart"/>
+            <w:r>
+              <w:rPr>
+                <w:i/>
+                <w:szCs w:val="20"/>
+              </w:rPr>
+              <w:t>oAuth</w:t>
+            </w:r>
+            <w:proofErr w:type="spellEnd"/>
+            <w:r>
+              <w:rPr>
+                <w:i/>
+                <w:szCs w:val="20"/>
+              </w:rPr>
+              <w:t xml:space="preserve">, </w:t>
+            </w:r>
+            <w:proofErr w:type="spellStart"/>
+            <w:r>
+              <w:rPr>
+                <w:i/>
+                <w:szCs w:val="20"/>
+              </w:rPr>
+              <w:t>Javascript</w:t>
+            </w:r>
+            <w:proofErr w:type="spellEnd"/>
+            <w:r>
+              <w:rPr>
+                <w:i/>
+                <w:szCs w:val="20"/>
+              </w:rPr>
+              <w:t xml:space="preserve">, CSS, HTML, </w:t>
             </w:r>
           </w:p>
           <w:p>
@@ -1491,6 +1614,7 @@
                 <w:szCs w:val="24"/>
               </w:rPr>
             </w:pPr>
+            <w:proofErr w:type="spellStart"/>
             <w:r>
               <w:rPr>
                 <w:rFonts w:ascii="Segoe UI Light" w:hAnsi="Segoe UI Light"/>
@@ -1500,6 +1624,7 @@
               </w:rPr>
               <w:t>Ubisoft</w:t>
             </w:r>
+            <w:proofErr w:type="spellEnd"/>
           </w:p>
           <w:p>
             <w:pPr>
@@ -2014,7 +2139,23 @@
                 <w:rFonts w:eastAsia="Times New Roman" w:cs="Times New Roman"/>
                 <w:szCs w:val="18"/>
               </w:rPr>
-              <w:t xml:space="preserve">Used OpenGL for image rendering and OpenCL/GLSL for image processing and manipulation. </w:t>
+              <w:t xml:space="preserve">Used OpenGL for image rendering and </w:t>
+            </w:r>
+            <w:proofErr w:type="spellStart"/>
+            <w:r>
+              <w:rPr>
+                <w:rFonts w:eastAsia="Times New Roman" w:cs="Times New Roman"/>
+                <w:szCs w:val="18"/>
+              </w:rPr>
+              <w:t>OpenCL</w:t>
+            </w:r>
+            <w:proofErr w:type="spellEnd"/>
+            <w:r>
+              <w:rPr>
+                <w:rFonts w:eastAsia="Times New Roman" w:cs="Times New Roman"/>
+                <w:szCs w:val="18"/>
+              </w:rPr>
+              <w:t xml:space="preserve">/GLSL for image processing and manipulation. </w:t>
             </w:r>
           </w:p>
           <w:p>
@@ -2091,7 +2232,23 @@
                 <w:i/>
                 <w:szCs w:val="20"/>
               </w:rPr>
-              <w:t xml:space="preserve">OpenGL, OpenCL, </w:t>
+              <w:t xml:space="preserve">OpenGL, </w:t>
+            </w:r>
+            <w:proofErr w:type="spellStart"/>
+            <w:r>
+              <w:rPr>
+                <w:i/>
+                <w:szCs w:val="20"/>
+              </w:rPr>
+              <w:t>OpenCL</w:t>
+            </w:r>
+            <w:proofErr w:type="spellEnd"/>
+            <w:r>
+              <w:rPr>
+                <w:i/>
+                <w:szCs w:val="20"/>
+              </w:rPr>
+              <w:t xml:space="preserve">, </w:t>
             </w:r>
             <w:r>
               <w:rPr>
@@ -2371,7 +2528,23 @@
                 <w:rFonts w:eastAsia="Times New Roman" w:cs="Times New Roman"/>
                 <w:szCs w:val="18"/>
               </w:rPr>
-              <w:t xml:space="preserve"> including the bellcranks, pinion gear, </w:t>
+              <w:t xml:space="preserve"> including the </w:t>
+            </w:r>
+            <w:proofErr w:type="spellStart"/>
+            <w:r>
+              <w:rPr>
+                <w:rFonts w:eastAsia="Times New Roman" w:cs="Times New Roman"/>
+                <w:szCs w:val="18"/>
+              </w:rPr>
+              <w:t>bellcranks</w:t>
+            </w:r>
+            <w:proofErr w:type="spellEnd"/>
+            <w:r>
+              <w:rPr>
+                <w:rFonts w:eastAsia="Times New Roman" w:cs="Times New Roman"/>
+                <w:szCs w:val="18"/>
+              </w:rPr>
+              <w:t xml:space="preserve">, pinion gear, </w:t>
             </w:r>
             <w:r>
               <w:rPr>
@@ -2470,15 +2643,33 @@
                 <w:rFonts w:eastAsia="Times New Roman" w:cs="Times New Roman"/>
                 <w:szCs w:val="18"/>
               </w:rPr>
-              <w:t>ss proposals for RIM, Spaenaur</w:t>
-            </w:r>
+              <w:t xml:space="preserve">ss proposals for RIM, </w:t>
+            </w:r>
+            <w:proofErr w:type="spellStart"/>
             <w:r>
               <w:rPr>
                 <w:rFonts w:eastAsia="Times New Roman" w:cs="Times New Roman"/>
                 <w:szCs w:val="18"/>
               </w:rPr>
-              <w:t>, and RapidGear</w:t>
-            </w:r>
+              <w:t>Spaenaur</w:t>
+            </w:r>
+            <w:proofErr w:type="spellEnd"/>
+            <w:r>
+              <w:rPr>
+                <w:rFonts w:eastAsia="Times New Roman" w:cs="Times New Roman"/>
+                <w:szCs w:val="18"/>
+              </w:rPr>
+              <w:t xml:space="preserve">, and </w:t>
+            </w:r>
+            <w:proofErr w:type="spellStart"/>
+            <w:r>
+              <w:rPr>
+                <w:rFonts w:eastAsia="Times New Roman" w:cs="Times New Roman"/>
+                <w:szCs w:val="18"/>
+              </w:rPr>
+              <w:t>RapidGear</w:t>
+            </w:r>
+            <w:proofErr w:type="spellEnd"/>
             <w:r>
               <w:rPr>
                 <w:rFonts w:eastAsia="Times New Roman" w:cs="Times New Roman"/>
@@ -2548,12 +2739,21 @@
                 <w:szCs w:val="20"/>
               </w:rPr>
             </w:pPr>
-            <w:r>
-              <w:rPr>
-                <w:i/>
-                <w:szCs w:val="20"/>
-              </w:rPr>
-              <w:t>financial reports</w:t>
+            <w:proofErr w:type="gramStart"/>
+            <w:r>
+              <w:rPr>
+                <w:i/>
+                <w:szCs w:val="20"/>
+              </w:rPr>
+              <w:t>financial</w:t>
+            </w:r>
+            <w:proofErr w:type="gramEnd"/>
+            <w:r>
+              <w:rPr>
+                <w:i/>
+                <w:szCs w:val="20"/>
+              </w:rPr>
+              <w:t xml:space="preserve"> reports</w:t>
             </w:r>
             <w:r>
               <w:rPr>
@@ -2858,7 +3058,19 @@
               <w:rPr>
                 <w:szCs w:val="18"/>
               </w:rPr>
-              <w:t>Examining shape matching as well as training (neural network) algorithms.</w:t>
+              <w:t>Examining shape matching</w:t>
+            </w:r>
+            <w:r>
+              <w:rPr>
+                <w:szCs w:val="18"/>
+              </w:rPr>
+              <w:t xml:space="preserve"> (image moments)</w:t>
+            </w:r>
+            <w:r>
+              <w:rPr>
+                <w:szCs w:val="18"/>
+              </w:rPr>
+              <w:t xml:space="preserve"> as well as training (neural network) algorithms.</w:t>
             </w:r>
           </w:p>
         </w:tc>
@@ -2879,8 +3091,33 @@
                 <w:i/>
                 <w:szCs w:val="20"/>
               </w:rPr>
-              <w:t>C++, Objective-C, OpenCV, iOS</w:t>
-            </w:r>
+              <w:t xml:space="preserve">C++, Objective-C, </w:t>
+            </w:r>
+            <w:proofErr w:type="spellStart"/>
+            <w:r>
+              <w:rPr>
+                <w:i/>
+                <w:szCs w:val="20"/>
+              </w:rPr>
+              <w:t>OpenCV</w:t>
+            </w:r>
+            <w:proofErr w:type="spellEnd"/>
+            <w:r>
+              <w:rPr>
+                <w:i/>
+                <w:szCs w:val="20"/>
+              </w:rPr>
+              <w:t xml:space="preserve">, </w:t>
+            </w:r>
+            <w:proofErr w:type="spellStart"/>
+            <w:r>
+              <w:rPr>
+                <w:i/>
+                <w:szCs w:val="20"/>
+              </w:rPr>
+              <w:t>iOS</w:t>
+            </w:r>
+            <w:proofErr w:type="spellEnd"/>
             <w:r>
               <w:rPr>
                 <w:i/>
@@ -3093,7 +3330,21 @@
               <w:rPr>
                 <w:szCs w:val="18"/>
               </w:rPr>
-              <w:t xml:space="preserve">The AI played over 4000 training games against itself and went 6-0 against volunteers at a design symposium. </w:t>
+              <w:t xml:space="preserve">The AI played over 4000 training games against </w:t>
+            </w:r>
+            <w:proofErr w:type="gramStart"/>
+            <w:r>
+              <w:rPr>
+                <w:szCs w:val="18"/>
+              </w:rPr>
+              <w:t>itself</w:t>
+            </w:r>
+            <w:proofErr w:type="gramEnd"/>
+            <w:r>
+              <w:rPr>
+                <w:szCs w:val="18"/>
+              </w:rPr>
+              <w:t xml:space="preserve"> and went 6-0 against volunteers at a design symposium. </w:t>
             </w:r>
           </w:p>
           <w:p>
@@ -3112,7 +3363,21 @@
               <w:rPr>
                 <w:szCs w:val="18"/>
               </w:rPr>
-              <w:t xml:space="preserve">Increased search efficiency by alpha-beta pruning the minimax/decision tree and utilizing multithreading. </w:t>
+              <w:t xml:space="preserve">Increased search efficiency by alpha-beta pruning the </w:t>
+            </w:r>
+            <w:proofErr w:type="spellStart"/>
+            <w:r>
+              <w:rPr>
+                <w:szCs w:val="18"/>
+              </w:rPr>
+              <w:t>minimax</w:t>
+            </w:r>
+            <w:proofErr w:type="spellEnd"/>
+            <w:r>
+              <w:rPr>
+                <w:szCs w:val="18"/>
+              </w:rPr>
+              <w:t xml:space="preserve">/decision tree and utilizing multithreading. </w:t>
             </w:r>
           </w:p>
           <w:p>
@@ -3417,7 +3682,23 @@
                 <w:rFonts w:eastAsia="Times New Roman" w:cs="Times New Roman"/>
                 <w:szCs w:val="18"/>
               </w:rPr>
-              <w:t>minesweeper, tic tac toe, checkers, asteroids</w:t>
+              <w:t xml:space="preserve">minesweeper, tic </w:t>
+            </w:r>
+            <w:proofErr w:type="spellStart"/>
+            <w:r>
+              <w:rPr>
+                <w:rFonts w:eastAsia="Times New Roman" w:cs="Times New Roman"/>
+                <w:szCs w:val="18"/>
+              </w:rPr>
+              <w:t>tac</w:t>
+            </w:r>
+            <w:proofErr w:type="spellEnd"/>
+            <w:r>
+              <w:rPr>
+                <w:rFonts w:eastAsia="Times New Roman" w:cs="Times New Roman"/>
+                <w:szCs w:val="18"/>
+              </w:rPr>
+              <w:t xml:space="preserve"> toe, checkers, asteroids</w:t>
             </w:r>
           </w:p>
         </w:tc>
@@ -3438,7 +3719,15 @@
                 <w:i/>
                 <w:szCs w:val="20"/>
               </w:rPr>
-              <w:t xml:space="preserve">Java, Java2D, Collision Detection  </w:t>
+              <w:t xml:space="preserve">Java, Java2D, Collision </w:t>
+            </w:r>
+            <w:proofErr w:type="gramStart"/>
+            <w:r>
+              <w:rPr>
+                <w:i/>
+                <w:szCs w:val="20"/>
+              </w:rPr>
+              <w:t xml:space="preserve">Detection  </w:t>
             </w:r>
             <w:r>
               <w:rPr>
@@ -3447,6 +3736,7 @@
               </w:rPr>
               <w:t xml:space="preserve"> </w:t>
             </w:r>
+            <w:proofErr w:type="gramEnd"/>
           </w:p>
         </w:tc>
         <w:tc>
@@ -3459,451 +3749,6 @@
               <w:rPr>
                 <w:i/>
                 <w:szCs w:val="20"/>
-              </w:rPr>
-            </w:pPr>
-          </w:p>
-        </w:tc>
-      </w:tr>
-    </w:tbl>
-    <w:p>
-      <w:pPr>
-        <w:spacing w:after="0"/>
-        <w:rPr>
-          <w:sz w:val="18"/>
-        </w:rPr>
-      </w:pPr>
-    </w:p>
-    <w:p>
-      <w:pPr>
-        <w:spacing w:after="0"/>
-        <w:ind w:left="-992"/>
-        <w:rPr>
-          <w:rFonts w:ascii="Segoe UI Light" w:hAnsi="Segoe UI Light"/>
-          <w:color w:val="000459"/>
-          <w:sz w:val="36"/>
-          <w:szCs w:val="32"/>
-        </w:rPr>
-      </w:pPr>
-      <w:r>
-        <w:rPr>
-          <w:rFonts w:ascii="Segoe UI Light" w:hAnsi="Segoe UI Light"/>
-          <w:noProof/>
-          <w:color w:val="000459"/>
-          <w:sz w:val="36"/>
-          <w:szCs w:val="32"/>
-        </w:rPr>
-        <mc:AlternateContent>
-          <mc:Choice Requires="wps">
-            <w:drawing>
-              <wp:anchor distT="0" distB="0" distL="114300" distR="114300" simplePos="0" relativeHeight="251734016" behindDoc="0" locked="0" layoutInCell="1" allowOverlap="1" wp14:anchorId="18438325" wp14:editId="1DA40FFB">
-                <wp:simplePos x="0" y="0"/>
-                <wp:positionH relativeFrom="column">
-                  <wp:posOffset>-914400</wp:posOffset>
-                </wp:positionH>
-                <wp:positionV relativeFrom="paragraph">
-                  <wp:posOffset>250579</wp:posOffset>
-                </wp:positionV>
-                <wp:extent cx="7772400" cy="0"/>
-                <wp:effectExtent l="0" t="0" r="25400" b="25400"/>
-                <wp:wrapNone/>
-                <wp:docPr id="1" name="Straight Connector 1"/>
-                <wp:cNvGraphicFramePr/>
-                <a:graphic xmlns:a="http://schemas.openxmlformats.org/drawingml/2006/main">
-                  <a:graphicData uri="http://schemas.microsoft.com/office/word/2010/wordprocessingShape">
-                    <wps:wsp>
-                      <wps:cNvCnPr/>
-                      <wps:spPr>
-                        <a:xfrm>
-                          <a:off x="0" y="0"/>
-                          <a:ext cx="7772400" cy="0"/>
-                        </a:xfrm>
-                        <a:prstGeom prst="line">
-                          <a:avLst/>
-                        </a:prstGeom>
-                        <a:ln w="9525">
-                          <a:solidFill>
-                            <a:srgbClr val="000459">
-                              <a:alpha val="49000"/>
-                            </a:srgbClr>
-                          </a:solidFill>
-                        </a:ln>
-                        <a:effectLst/>
-                      </wps:spPr>
-                      <wps:style>
-                        <a:lnRef idx="2">
-                          <a:schemeClr val="accent1"/>
-                        </a:lnRef>
-                        <a:fillRef idx="0">
-                          <a:schemeClr val="accent1"/>
-                        </a:fillRef>
-                        <a:effectRef idx="1">
-                          <a:schemeClr val="accent1"/>
-                        </a:effectRef>
-                        <a:fontRef idx="minor">
-                          <a:schemeClr val="tx1"/>
-                        </a:fontRef>
-                      </wps:style>
-                      <wps:bodyPr/>
-                    </wps:wsp>
-                  </a:graphicData>
-                </a:graphic>
-              </wp:anchor>
-            </w:drawing>
-          </mc:Choice>
-          <mc:Fallback>
-            <w:pict>
-              <v:line id="Straight Connector 1" o:spid="_x0000_s1026" style="position:absolute;z-index:251734016;visibility:visible;mso-wrap-style:square;mso-wrap-distance-left:9pt;mso-wrap-distance-top:0;mso-wrap-distance-right:9pt;mso-wrap-distance-bottom:0;mso-position-horizontal:absolute;mso-position-horizontal-relative:text;mso-position-vertical:absolute;mso-position-vertical-relative:text" from="-71.95pt,19.75pt" to="540.05pt,19.75pt" o:gfxdata="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" strokecolor="#000459">
-                <v:stroke opacity="32125f"/>
-              </v:line>
-            </w:pict>
-          </mc:Fallback>
-        </mc:AlternateContent>
-      </w:r>
-      <w:r>
-        <w:rPr>
-          <w:rFonts w:ascii="Segoe UI Light" w:hAnsi="Segoe UI Light"/>
-          <w:color w:val="000459"/>
-          <w:sz w:val="36"/>
-          <w:szCs w:val="32"/>
-        </w:rPr>
-        <w:t>Motivation/Drives</w:t>
-      </w:r>
-    </w:p>
-    <w:tbl>
-      <w:tblPr>
-        <w:tblStyle w:val="TableGrid"/>
-        <w:tblW w:w="11482" w:type="dxa"/>
-        <w:tblInd w:w="-743" w:type="dxa"/>
-        <w:tblBorders>
-          <w:top w:val="none" w:sz="0" w:space="0" w:color="auto"/>
-          <w:left w:val="none" w:sz="0" w:space="0" w:color="auto"/>
-          <w:bottom w:val="none" w:sz="0" w:space="0" w:color="auto"/>
-          <w:right w:val="none" w:sz="0" w:space="0" w:color="auto"/>
-          <w:insideH w:val="none" w:sz="0" w:space="0" w:color="auto"/>
-          <w:insideV w:val="none" w:sz="0" w:space="0" w:color="auto"/>
-        </w:tblBorders>
-        <w:tblLayout w:type="fixed"/>
-        <w:tblCellMar>
-          <w:top w:w="113" w:type="dxa"/>
-        </w:tblCellMar>
-        <w:tblLook w:val="04E0" w:firstRow="1" w:lastRow="1" w:firstColumn="1" w:lastColumn="0" w:noHBand="0" w:noVBand="1"/>
-      </w:tblPr>
-      <w:tblGrid>
-        <w:gridCol w:w="2978"/>
-        <w:gridCol w:w="8230"/>
-        <w:gridCol w:w="274"/>
-      </w:tblGrid>
-      <w:tr>
-        <w:tc>
-          <w:tcPr>
-            <w:tcW w:w="2978" w:type="dxa"/>
-          </w:tcPr>
-          <w:p>
-            <w:pPr>
-              <w:rPr>
-                <w:rFonts w:ascii="Segoe UI Light" w:hAnsi="Segoe UI Light" w:cs="Aparajita"/>
-                <w:color w:val="000459"/>
-                <w:sz w:val="28"/>
-                <w:szCs w:val="24"/>
-              </w:rPr>
-            </w:pPr>
-            <w:r>
-              <w:rPr>
-                <w:rFonts w:ascii="Segoe UI Light" w:hAnsi="Segoe UI Light"/>
-                <w:color w:val="000459"/>
-                <w:sz w:val="28"/>
-                <w:szCs w:val="24"/>
-              </w:rPr>
-              <w:t>Continuous Improvement</w:t>
-            </w:r>
-          </w:p>
-          <w:p>
-            <w:pPr>
-              <w:pStyle w:val="ListParagraph"/>
-              <w:ind w:left="0"/>
-              <w:rPr>
-                <w:rFonts w:eastAsia="Times New Roman" w:cs="Arial"/>
-                <w:sz w:val="24"/>
-              </w:rPr>
-            </w:pPr>
-          </w:p>
-        </w:tc>
-        <w:tc>
-          <w:tcPr>
-            <w:tcW w:w="8230" w:type="dxa"/>
-          </w:tcPr>
-          <w:p>
-            <w:pPr>
-              <w:pStyle w:val="ListParagraph"/>
-              <w:numPr>
-                <w:ilvl w:val="0"/>
-                <w:numId w:val="16"/>
-              </w:numPr>
-              <w:ind w:left="317"/>
-              <w:rPr>
-                <w:rFonts w:eastAsia="Times New Roman" w:cs="Microsoft Sans Serif"/>
-                <w:szCs w:val="18"/>
-              </w:rPr>
-            </w:pPr>
-            <w:r>
-              <w:rPr>
-                <w:rFonts w:eastAsia="Times New Roman" w:cs="Microsoft Sans Serif"/>
-                <w:szCs w:val="18"/>
-              </w:rPr>
-              <w:t xml:space="preserve">This applies to life, education, and work. There is always something that can be improved, some flaw, some room for improvement. My goal is to always be bettering myself, and my work. </w:t>
-            </w:r>
-          </w:p>
-          <w:p>
-            <w:pPr>
-              <w:pStyle w:val="ListParagraph"/>
-              <w:numPr>
-                <w:ilvl w:val="0"/>
-                <w:numId w:val="16"/>
-              </w:numPr>
-              <w:ind w:left="317"/>
-              <w:rPr>
-                <w:rFonts w:eastAsia="Times New Roman" w:cs="Microsoft Sans Serif"/>
-                <w:szCs w:val="18"/>
-              </w:rPr>
-            </w:pPr>
-            <w:r>
-              <w:rPr>
-                <w:rFonts w:eastAsia="Times New Roman" w:cs="Microsoft Sans Serif"/>
-                <w:szCs w:val="18"/>
-              </w:rPr>
-              <w:t xml:space="preserve">There is always more to be done. It is just a matter of identifying, prioritizing, and achieving. </w:t>
-            </w:r>
-          </w:p>
-        </w:tc>
-        <w:tc>
-          <w:tcPr>
-            <w:tcW w:w="274" w:type="dxa"/>
-          </w:tcPr>
-          <w:p>
-            <w:pPr>
-              <w:rPr>
-                <w:sz w:val="24"/>
-              </w:rPr>
-            </w:pPr>
-          </w:p>
-        </w:tc>
-      </w:tr>
-      <w:tr>
-        <w:tc>
-          <w:tcPr>
-            <w:tcW w:w="2978" w:type="dxa"/>
-          </w:tcPr>
-          <w:p>
-            <w:pPr>
-              <w:rPr>
-                <w:rFonts w:ascii="Segoe UI Light" w:hAnsi="Segoe UI Light"/>
-                <w:color w:val="000459"/>
-                <w:sz w:val="28"/>
-                <w:szCs w:val="24"/>
-              </w:rPr>
-            </w:pPr>
-            <w:r>
-              <w:rPr>
-                <w:rFonts w:ascii="Segoe UI Light" w:hAnsi="Segoe UI Light"/>
-                <w:color w:val="000459"/>
-                <w:sz w:val="28"/>
-                <w:szCs w:val="24"/>
-              </w:rPr>
-              <w:t>Ambition</w:t>
-            </w:r>
-          </w:p>
-        </w:tc>
-        <w:tc>
-          <w:tcPr>
-            <w:tcW w:w="8230" w:type="dxa"/>
-          </w:tcPr>
-          <w:p>
-            <w:pPr>
-              <w:pStyle w:val="ListParagraph"/>
-              <w:numPr>
-                <w:ilvl w:val="0"/>
-                <w:numId w:val="15"/>
-              </w:numPr>
-              <w:ind w:left="317"/>
-              <w:rPr>
-                <w:szCs w:val="20"/>
-              </w:rPr>
-            </w:pPr>
-            <w:r>
-              <w:rPr>
-                <w:szCs w:val="18"/>
-              </w:rPr>
-              <w:t>Better to aim for the best, than to be content</w:t>
-            </w:r>
-            <w:r>
-              <w:rPr>
-                <w:szCs w:val="18"/>
-              </w:rPr>
-              <w:t>ed with mediocrity</w:t>
-            </w:r>
-            <w:r>
-              <w:rPr>
-                <w:szCs w:val="18"/>
-              </w:rPr>
-              <w:t>.</w:t>
-            </w:r>
-          </w:p>
-          <w:p>
-            <w:pPr>
-              <w:pStyle w:val="ListParagraph"/>
-              <w:numPr>
-                <w:ilvl w:val="0"/>
-                <w:numId w:val="15"/>
-              </w:numPr>
-              <w:ind w:left="317"/>
-              <w:rPr>
-                <w:szCs w:val="20"/>
-              </w:rPr>
-            </w:pPr>
-            <w:r>
-              <w:rPr>
-                <w:szCs w:val="18"/>
-              </w:rPr>
-              <w:t>Setting lofty goals forces us to work harder, subconsciously and consciously.</w:t>
-            </w:r>
-          </w:p>
-          <w:p>
-            <w:pPr>
-              <w:pStyle w:val="ListParagraph"/>
-              <w:ind w:left="317"/>
-              <w:rPr>
-                <w:szCs w:val="20"/>
-              </w:rPr>
-            </w:pPr>
-          </w:p>
-        </w:tc>
-        <w:tc>
-          <w:tcPr>
-            <w:tcW w:w="274" w:type="dxa"/>
-          </w:tcPr>
-          <w:p>
-            <w:pPr>
-              <w:rPr>
-                <w:sz w:val="24"/>
-              </w:rPr>
-            </w:pPr>
-          </w:p>
-        </w:tc>
-      </w:tr>
-      <w:tr>
-        <w:tc>
-          <w:tcPr>
-            <w:tcW w:w="2978" w:type="dxa"/>
-          </w:tcPr>
-          <w:p>
-            <w:pPr>
-              <w:rPr>
-                <w:rFonts w:ascii="Segoe UI Light" w:hAnsi="Segoe UI Light"/>
-                <w:color w:val="000459"/>
-                <w:sz w:val="28"/>
-                <w:szCs w:val="24"/>
-              </w:rPr>
-            </w:pPr>
-            <w:r>
-              <w:rPr>
-                <w:rFonts w:ascii="Segoe UI Light" w:hAnsi="Segoe UI Light"/>
-                <w:color w:val="000459"/>
-                <w:sz w:val="28"/>
-                <w:szCs w:val="24"/>
-              </w:rPr>
-              <w:t>Results</w:t>
-            </w:r>
-          </w:p>
-        </w:tc>
-        <w:tc>
-          <w:tcPr>
-            <w:tcW w:w="8230" w:type="dxa"/>
-          </w:tcPr>
-          <w:p>
-            <w:pPr>
-              <w:pStyle w:val="ListParagraph"/>
-              <w:numPr>
-                <w:ilvl w:val="0"/>
-                <w:numId w:val="15"/>
-              </w:numPr>
-              <w:ind w:left="317"/>
-              <w:rPr>
-                <w:szCs w:val="18"/>
-              </w:rPr>
-            </w:pPr>
-            <w:r>
-              <w:rPr>
-                <w:szCs w:val="18"/>
-              </w:rPr>
-              <w:t>Ultimately, the most important part of any job is achieving results in a timely manner.</w:t>
-            </w:r>
-          </w:p>
-          <w:p>
-            <w:pPr>
-              <w:pStyle w:val="ListParagraph"/>
-              <w:numPr>
-                <w:ilvl w:val="0"/>
-                <w:numId w:val="15"/>
-              </w:numPr>
-              <w:ind w:left="317"/>
-              <w:rPr>
-                <w:szCs w:val="18"/>
-              </w:rPr>
-            </w:pPr>
-            <w:r>
-              <w:rPr>
-                <w:szCs w:val="18"/>
-              </w:rPr>
-              <w:t xml:space="preserve">I pride myself on my work ethic and my ability to learn quickly. </w:t>
-            </w:r>
-          </w:p>
-          <w:p>
-            <w:pPr>
-              <w:pStyle w:val="ListParagraph"/>
-              <w:numPr>
-                <w:ilvl w:val="0"/>
-                <w:numId w:val="15"/>
-              </w:numPr>
-              <w:ind w:left="317"/>
-              <w:rPr>
-                <w:szCs w:val="18"/>
-              </w:rPr>
-            </w:pPr>
-            <w:r>
-              <w:rPr>
-                <w:szCs w:val="18"/>
-              </w:rPr>
-              <w:t>A solution should aim not to just solve a task at hand, but to solve the unknown tasks of the future.</w:t>
-            </w:r>
-          </w:p>
-          <w:p>
-            <w:pPr>
-              <w:pStyle w:val="ListParagraph"/>
-              <w:numPr>
-                <w:ilvl w:val="0"/>
-                <w:numId w:val="15"/>
-              </w:numPr>
-              <w:ind w:left="317"/>
-              <w:rPr>
-                <w:szCs w:val="18"/>
-              </w:rPr>
-            </w:pPr>
-            <w:r>
-              <w:rPr>
-                <w:szCs w:val="18"/>
-              </w:rPr>
-              <w:t>A solution should be extensible, flexible, and adaptable.</w:t>
-            </w:r>
-          </w:p>
-        </w:tc>
-        <w:tc>
-          <w:tcPr>
-            <w:tcW w:w="274" w:type="dxa"/>
-          </w:tcPr>
-          <w:p>
-            <w:pPr>
-              <w:rPr>
-                <w:sz w:val="24"/>
               </w:rPr>
             </w:pPr>
           </w:p>
@@ -4617,7 +4462,23 @@
                 <w:rFonts w:eastAsia="Times New Roman" w:cs="Microsoft Sans Serif"/>
                 <w:szCs w:val="18"/>
               </w:rPr>
-              <w:t xml:space="preserve">Dean’s Honour List (2010-2012) </w:t>
+              <w:t xml:space="preserve">Dean’s </w:t>
+            </w:r>
+            <w:proofErr w:type="spellStart"/>
+            <w:r>
+              <w:rPr>
+                <w:rFonts w:eastAsia="Times New Roman" w:cs="Microsoft Sans Serif"/>
+                <w:szCs w:val="18"/>
+              </w:rPr>
+              <w:t>Honour</w:t>
+            </w:r>
+            <w:proofErr w:type="spellEnd"/>
+            <w:r>
+              <w:rPr>
+                <w:rFonts w:eastAsia="Times New Roman" w:cs="Microsoft Sans Serif"/>
+                <w:szCs w:val="18"/>
+              </w:rPr>
+              <w:t xml:space="preserve"> List (2010-2012) </w:t>
             </w:r>
           </w:p>
           <w:p>
@@ -4799,7 +4660,21 @@
               <w:rPr>
                 <w:szCs w:val="18"/>
               </w:rPr>
-              <w:t>NSERC Research Grant, Colibri Technology (2010)</w:t>
+              <w:t xml:space="preserve">NSERC Research Grant, </w:t>
+            </w:r>
+            <w:proofErr w:type="spellStart"/>
+            <w:r>
+              <w:rPr>
+                <w:szCs w:val="18"/>
+              </w:rPr>
+              <w:t>Colibri</w:t>
+            </w:r>
+            <w:proofErr w:type="spellEnd"/>
+            <w:r>
+              <w:rPr>
+                <w:szCs w:val="18"/>
+              </w:rPr>
+              <w:t xml:space="preserve"> Technology (2010)</w:t>
             </w:r>
           </w:p>
           <w:p>
@@ -4819,6 +4694,474 @@
                 <w:szCs w:val="18"/>
               </w:rPr>
               <w:t>I enjoy playing soccer, tennis, as well as watching movies</w:t>
+            </w:r>
+          </w:p>
+        </w:tc>
+        <w:tc>
+          <w:tcPr>
+            <w:tcW w:w="274" w:type="dxa"/>
+          </w:tcPr>
+          <w:p>
+            <w:pPr>
+              <w:rPr>
+                <w:sz w:val="24"/>
+              </w:rPr>
+            </w:pPr>
+          </w:p>
+        </w:tc>
+      </w:tr>
+    </w:tbl>
+    <w:p>
+      <w:pPr>
+        <w:spacing w:after="0"/>
+        <w:ind w:left="-992"/>
+      </w:pPr>
+    </w:p>
+    <w:p>
+      <w:pPr>
+        <w:spacing w:after="0"/>
+        <w:ind w:left="-992"/>
+        <w:rPr>
+          <w:rFonts w:ascii="Segoe UI Light" w:hAnsi="Segoe UI Light"/>
+          <w:color w:val="000459"/>
+          <w:sz w:val="36"/>
+          <w:szCs w:val="32"/>
+        </w:rPr>
+      </w:pPr>
+      <w:r>
+        <w:rPr>
+          <w:rFonts w:ascii="Segoe UI Light" w:hAnsi="Segoe UI Light"/>
+          <w:noProof/>
+          <w:color w:val="000459"/>
+          <w:sz w:val="36"/>
+          <w:szCs w:val="32"/>
+        </w:rPr>
+        <mc:AlternateContent>
+          <mc:Choice Requires="wps">
+            <w:drawing>
+              <wp:anchor distT="0" distB="0" distL="114300" distR="114300" simplePos="0" relativeHeight="251734016" behindDoc="0" locked="0" layoutInCell="1" allowOverlap="1" wp14:anchorId="37AB9D8B" wp14:editId="4DC7B0D1">
+                <wp:simplePos x="0" y="0"/>
+                <wp:positionH relativeFrom="column">
+                  <wp:posOffset>-914400</wp:posOffset>
+                </wp:positionH>
+                <wp:positionV relativeFrom="paragraph">
+                  <wp:posOffset>250579</wp:posOffset>
+                </wp:positionV>
+                <wp:extent cx="7772400" cy="0"/>
+                <wp:effectExtent l="0" t="0" r="25400" b="25400"/>
+                <wp:wrapNone/>
+                <wp:docPr id="1" name="Straight Connector 1"/>
+                <wp:cNvGraphicFramePr/>
+                <a:graphic xmlns:a="http://schemas.openxmlformats.org/drawingml/2006/main">
+                  <a:graphicData uri="http://schemas.microsoft.com/office/word/2010/wordprocessingShape">
+                    <wps:wsp>
+                      <wps:cNvCnPr/>
+                      <wps:spPr>
+                        <a:xfrm>
+                          <a:off x="0" y="0"/>
+                          <a:ext cx="7772400" cy="0"/>
+                        </a:xfrm>
+                        <a:prstGeom prst="line">
+                          <a:avLst/>
+                        </a:prstGeom>
+                        <a:ln w="9525">
+                          <a:solidFill>
+                            <a:srgbClr val="000459">
+                              <a:alpha val="49000"/>
+                            </a:srgbClr>
+                          </a:solidFill>
+                        </a:ln>
+                        <a:effectLst/>
+                      </wps:spPr>
+                      <wps:style>
+                        <a:lnRef idx="2">
+                          <a:schemeClr val="accent1"/>
+                        </a:lnRef>
+                        <a:fillRef idx="0">
+                          <a:schemeClr val="accent1"/>
+                        </a:fillRef>
+                        <a:effectRef idx="1">
+                          <a:schemeClr val="accent1"/>
+                        </a:effectRef>
+                        <a:fontRef idx="minor">
+                          <a:schemeClr val="tx1"/>
+                        </a:fontRef>
+                      </wps:style>
+                      <wps:bodyPr/>
+                    </wps:wsp>
+                  </a:graphicData>
+                </a:graphic>
+              </wp:anchor>
+            </w:drawing>
+          </mc:Choice>
+          <mc:Fallback>
+            <w:pict>
+              <v:line id="Straight Connector 1" o:spid="_x0000_s1026" style="position:absolute;z-index:251734016;visibility:visible;mso-wrap-style:square;mso-wrap-distance-left:9pt;mso-wrap-distance-top:0;mso-wrap-distance-right:9pt;mso-wrap-distance-bottom:0;mso-position-horizontal:absolute;mso-position-horizontal-relative:text;mso-position-vertical:absolute;mso-position-vertical-relative:text" from="-71.95pt,19.75pt" to="540.05pt,19.75pt" o:gfxdata="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" strokecolor="#000459">
+                <v:stroke opacity="32125f"/>
+              </v:line>
+            </w:pict>
+          </mc:Fallback>
+        </mc:AlternateContent>
+      </w:r>
+      <w:r>
+        <w:rPr>
+          <w:rFonts w:ascii="Segoe UI Light" w:hAnsi="Segoe UI Light"/>
+          <w:color w:val="000459"/>
+          <w:sz w:val="36"/>
+          <w:szCs w:val="32"/>
+        </w:rPr>
+        <w:t>Motivation/Drives</w:t>
+      </w:r>
+    </w:p>
+    <w:tbl>
+      <w:tblPr>
+        <w:tblStyle w:val="TableGrid"/>
+        <w:tblW w:w="11482" w:type="dxa"/>
+        <w:tblInd w:w="-743" w:type="dxa"/>
+        <w:tblBorders>
+          <w:top w:val="none" w:sz="0" w:space="0" w:color="auto"/>
+          <w:left w:val="none" w:sz="0" w:space="0" w:color="auto"/>
+          <w:bottom w:val="none" w:sz="0" w:space="0" w:color="auto"/>
+          <w:right w:val="none" w:sz="0" w:space="0" w:color="auto"/>
+          <w:insideH w:val="none" w:sz="0" w:space="0" w:color="auto"/>
+          <w:insideV w:val="none" w:sz="0" w:space="0" w:color="auto"/>
+        </w:tblBorders>
+        <w:tblLayout w:type="fixed"/>
+        <w:tblCellMar>
+          <w:top w:w="113" w:type="dxa"/>
+        </w:tblCellMar>
+        <w:tblLook w:val="04E0" w:firstRow="1" w:lastRow="1" w:firstColumn="1" w:lastColumn="0" w:noHBand="0" w:noVBand="1"/>
+      </w:tblPr>
+      <w:tblGrid>
+        <w:gridCol w:w="2978"/>
+        <w:gridCol w:w="8230"/>
+        <w:gridCol w:w="274"/>
+      </w:tblGrid>
+      <w:tr>
+        <w:tc>
+          <w:tcPr>
+            <w:tcW w:w="2978" w:type="dxa"/>
+          </w:tcPr>
+          <w:p>
+            <w:pPr>
+              <w:rPr>
+                <w:rFonts w:ascii="Segoe UI Light" w:hAnsi="Segoe UI Light" w:cs="Aparajita"/>
+                <w:color w:val="000459"/>
+                <w:sz w:val="28"/>
+                <w:szCs w:val="24"/>
+              </w:rPr>
+            </w:pPr>
+            <w:r>
+              <w:rPr>
+                <w:rFonts w:ascii="Segoe UI Light" w:hAnsi="Segoe UI Light"/>
+                <w:color w:val="000459"/>
+                <w:sz w:val="28"/>
+                <w:szCs w:val="24"/>
+              </w:rPr>
+              <w:t>Continuous Improvement</w:t>
+            </w:r>
+          </w:p>
+          <w:p>
+            <w:pPr>
+              <w:pStyle w:val="ListParagraph"/>
+              <w:ind w:left="0"/>
+              <w:rPr>
+                <w:rFonts w:eastAsia="Times New Roman" w:cs="Arial"/>
+                <w:sz w:val="24"/>
+              </w:rPr>
+            </w:pPr>
+          </w:p>
+        </w:tc>
+        <w:tc>
+          <w:tcPr>
+            <w:tcW w:w="8230" w:type="dxa"/>
+          </w:tcPr>
+          <w:p>
+            <w:pPr>
+              <w:pStyle w:val="ListParagraph"/>
+              <w:numPr>
+                <w:ilvl w:val="0"/>
+                <w:numId w:val="16"/>
+              </w:numPr>
+              <w:ind w:left="317"/>
+              <w:rPr>
+                <w:rFonts w:eastAsia="Times New Roman" w:cs="Microsoft Sans Serif"/>
+                <w:szCs w:val="18"/>
+              </w:rPr>
+            </w:pPr>
+            <w:r>
+              <w:rPr>
+                <w:rFonts w:eastAsia="Times New Roman" w:cs="Microsoft Sans Serif"/>
+                <w:szCs w:val="18"/>
+              </w:rPr>
+              <w:t>This a</w:t>
+            </w:r>
+            <w:bookmarkStart w:id="0" w:name="_GoBack"/>
+            <w:bookmarkEnd w:id="0"/>
+            <w:r>
+              <w:rPr>
+                <w:rFonts w:eastAsia="Times New Roman" w:cs="Microsoft Sans Serif"/>
+                <w:szCs w:val="18"/>
+              </w:rPr>
+              <w:t xml:space="preserve">pplies to life, education, and work. There is always something that can be improved, some flaw, </w:t>
+            </w:r>
+            <w:proofErr w:type="gramStart"/>
+            <w:r>
+              <w:rPr>
+                <w:rFonts w:eastAsia="Times New Roman" w:cs="Microsoft Sans Serif"/>
+                <w:szCs w:val="18"/>
+              </w:rPr>
+              <w:t>some</w:t>
+            </w:r>
+            <w:proofErr w:type="gramEnd"/>
+            <w:r>
+              <w:rPr>
+                <w:rFonts w:eastAsia="Times New Roman" w:cs="Microsoft Sans Serif"/>
+                <w:szCs w:val="18"/>
+              </w:rPr>
+              <w:t xml:space="preserve"> room for improvement. My goal is to always be bettering myself, and my work. </w:t>
+            </w:r>
+          </w:p>
+          <w:p>
+            <w:pPr>
+              <w:pStyle w:val="ListParagraph"/>
+              <w:numPr>
+                <w:ilvl w:val="0"/>
+                <w:numId w:val="16"/>
+              </w:numPr>
+              <w:ind w:left="317"/>
+              <w:rPr>
+                <w:rFonts w:eastAsia="Times New Roman" w:cs="Microsoft Sans Serif"/>
+                <w:szCs w:val="18"/>
+              </w:rPr>
+            </w:pPr>
+            <w:r>
+              <w:rPr>
+                <w:rFonts w:eastAsia="Times New Roman" w:cs="Microsoft Sans Serif"/>
+                <w:szCs w:val="18"/>
+              </w:rPr>
+              <w:t xml:space="preserve">There is always more to be done. It is just a matter of identifying, prioritizing, and achieving. </w:t>
+            </w:r>
+          </w:p>
+        </w:tc>
+        <w:tc>
+          <w:tcPr>
+            <w:tcW w:w="274" w:type="dxa"/>
+          </w:tcPr>
+          <w:p>
+            <w:pPr>
+              <w:rPr>
+                <w:sz w:val="24"/>
+              </w:rPr>
+            </w:pPr>
+          </w:p>
+        </w:tc>
+      </w:tr>
+      <w:tr>
+        <w:tc>
+          <w:tcPr>
+            <w:tcW w:w="2978" w:type="dxa"/>
+          </w:tcPr>
+          <w:p>
+            <w:pPr>
+              <w:rPr>
+                <w:rFonts w:ascii="Segoe UI Light" w:hAnsi="Segoe UI Light"/>
+                <w:color w:val="000459"/>
+                <w:sz w:val="28"/>
+                <w:szCs w:val="24"/>
+              </w:rPr>
+            </w:pPr>
+            <w:r>
+              <w:rPr>
+                <w:rFonts w:ascii="Segoe UI Light" w:hAnsi="Segoe UI Light"/>
+                <w:color w:val="000459"/>
+                <w:sz w:val="28"/>
+                <w:szCs w:val="24"/>
+              </w:rPr>
+              <w:t>Ambition</w:t>
+            </w:r>
+          </w:p>
+        </w:tc>
+        <w:tc>
+          <w:tcPr>
+            <w:tcW w:w="8230" w:type="dxa"/>
+          </w:tcPr>
+          <w:p>
+            <w:pPr>
+              <w:pStyle w:val="ListParagraph"/>
+              <w:numPr>
+                <w:ilvl w:val="0"/>
+                <w:numId w:val="15"/>
+              </w:numPr>
+              <w:ind w:left="317"/>
+              <w:rPr>
+                <w:szCs w:val="20"/>
+              </w:rPr>
+            </w:pPr>
+            <w:r>
+              <w:rPr>
+                <w:szCs w:val="18"/>
+              </w:rPr>
+              <w:t>Better to aim for the best, than to be content</w:t>
+            </w:r>
+            <w:r>
+              <w:rPr>
+                <w:szCs w:val="18"/>
+              </w:rPr>
+              <w:t>ed with mediocrity</w:t>
+            </w:r>
+            <w:r>
+              <w:rPr>
+                <w:szCs w:val="18"/>
+              </w:rPr>
+              <w:t>.</w:t>
+            </w:r>
+          </w:p>
+          <w:p>
+            <w:pPr>
+              <w:pStyle w:val="ListParagraph"/>
+              <w:numPr>
+                <w:ilvl w:val="0"/>
+                <w:numId w:val="15"/>
+              </w:numPr>
+              <w:ind w:left="317"/>
+              <w:rPr>
+                <w:szCs w:val="20"/>
+              </w:rPr>
+            </w:pPr>
+            <w:r>
+              <w:rPr>
+                <w:szCs w:val="18"/>
+              </w:rPr>
+              <w:t>Setting lofty goals forces us to work harder, subconsciously and consciously.</w:t>
+            </w:r>
+          </w:p>
+          <w:p>
+            <w:pPr>
+              <w:pStyle w:val="ListParagraph"/>
+              <w:ind w:left="317"/>
+              <w:rPr>
+                <w:szCs w:val="20"/>
+              </w:rPr>
+            </w:pPr>
+          </w:p>
+        </w:tc>
+        <w:tc>
+          <w:tcPr>
+            <w:tcW w:w="274" w:type="dxa"/>
+          </w:tcPr>
+          <w:p>
+            <w:pPr>
+              <w:rPr>
+                <w:sz w:val="24"/>
+              </w:rPr>
+            </w:pPr>
+          </w:p>
+        </w:tc>
+      </w:tr>
+      <w:tr>
+        <w:tc>
+          <w:tcPr>
+            <w:tcW w:w="2978" w:type="dxa"/>
+          </w:tcPr>
+          <w:p>
+            <w:pPr>
+              <w:rPr>
+                <w:rFonts w:ascii="Segoe UI Light" w:hAnsi="Segoe UI Light"/>
+                <w:color w:val="000459"/>
+                <w:sz w:val="28"/>
+                <w:szCs w:val="24"/>
+              </w:rPr>
+            </w:pPr>
+            <w:r>
+              <w:rPr>
+                <w:rFonts w:ascii="Segoe UI Light" w:hAnsi="Segoe UI Light"/>
+                <w:color w:val="000459"/>
+                <w:sz w:val="28"/>
+                <w:szCs w:val="24"/>
+              </w:rPr>
+              <w:t>Results</w:t>
+            </w:r>
+          </w:p>
+        </w:tc>
+        <w:tc>
+          <w:tcPr>
+            <w:tcW w:w="8230" w:type="dxa"/>
+          </w:tcPr>
+          <w:p>
+            <w:pPr>
+              <w:pStyle w:val="ListParagraph"/>
+              <w:numPr>
+                <w:ilvl w:val="0"/>
+                <w:numId w:val="15"/>
+              </w:numPr>
+              <w:ind w:left="317"/>
+              <w:rPr>
+                <w:szCs w:val="18"/>
+              </w:rPr>
+            </w:pPr>
+            <w:r>
+              <w:rPr>
+                <w:szCs w:val="18"/>
+              </w:rPr>
+              <w:t>Ultimately, the most important part of any job is achieving results in a timely manner.</w:t>
+            </w:r>
+          </w:p>
+          <w:p>
+            <w:pPr>
+              <w:pStyle w:val="ListParagraph"/>
+              <w:numPr>
+                <w:ilvl w:val="0"/>
+                <w:numId w:val="15"/>
+              </w:numPr>
+              <w:ind w:left="317"/>
+              <w:rPr>
+                <w:szCs w:val="18"/>
+              </w:rPr>
+            </w:pPr>
+            <w:r>
+              <w:rPr>
+                <w:szCs w:val="18"/>
+              </w:rPr>
+              <w:t xml:space="preserve">I pride myself on my work ethic and my ability to learn quickly. </w:t>
+            </w:r>
+          </w:p>
+          <w:p>
+            <w:pPr>
+              <w:pStyle w:val="ListParagraph"/>
+              <w:numPr>
+                <w:ilvl w:val="0"/>
+                <w:numId w:val="15"/>
+              </w:numPr>
+              <w:ind w:left="317"/>
+              <w:rPr>
+                <w:szCs w:val="18"/>
+              </w:rPr>
+            </w:pPr>
+            <w:r>
+              <w:rPr>
+                <w:szCs w:val="18"/>
+              </w:rPr>
+              <w:t>A solution should aim not to just solve a task at hand, but to solve the unknown tasks of the future.</w:t>
+            </w:r>
+          </w:p>
+          <w:p>
+            <w:pPr>
+              <w:pStyle w:val="ListParagraph"/>
+              <w:numPr>
+                <w:ilvl w:val="0"/>
+                <w:numId w:val="15"/>
+              </w:numPr>
+              <w:ind w:left="317"/>
+              <w:rPr>
+                <w:szCs w:val="18"/>
+              </w:rPr>
+            </w:pPr>
+            <w:r>
+              <w:rPr>
+                <w:szCs w:val="18"/>
+              </w:rPr>
+              <w:t>A solution should be extensible, flexible, and adaptable.</w:t>
             </w:r>
           </w:p>
         </w:tc>
@@ -7611,7 +7954,7 @@
 </file>
 
 <file path=customXml/itemProps1.xml><?xml version="1.0" encoding="utf-8"?>
-<ds:datastoreItem xmlns:ds="http://schemas.openxmlformats.org/officeDocument/2006/customXml" ds:itemID="{F12C3911-56BE-8242-B9DD-3249E1CF4133}">
+<ds:datastoreItem xmlns:ds="http://schemas.openxmlformats.org/officeDocument/2006/customXml" ds:itemID="{6FE53CA9-2CC6-BA49-A4DA-5C938CBC6919}">
   <ds:schemaRefs>
     <ds:schemaRef ds:uri="http://schemas.openxmlformats.org/officeDocument/2006/bibliography"/>
   </ds:schemaRefs>

</xml_diff>